<commit_message>
Partie rapport jess fini
</commit_message>
<xml_diff>
--- a/C61/sprint3/RapportFinal.docx
+++ b/C61/sprint3/RapportFinal.docx
@@ -1,6 +1,6 @@
 
 <file path=word/document.xml><?xml version="1.0" encoding="utf-8"?>
-<w:document xmlns:wpc="http://schemas.microsoft.com/office/word/2010/wordprocessingCanvas" xmlns:cx="http://schemas.microsoft.com/office/drawing/2014/chartex" xmlns:cx1="http://schemas.microsoft.com/office/drawing/2015/9/8/chartex" xmlns:cx2="http://schemas.microsoft.com/office/drawing/2015/10/21/chartex" xmlns:cx3="http://schemas.microsoft.com/office/drawing/2016/5/9/chartex" xmlns:cx4="http://schemas.microsoft.com/office/drawing/2016/5/10/chartex" xmlns:cx5="http://schemas.microsoft.com/office/drawing/2016/5/11/chartex" xmlns:cx6="http://schemas.microsoft.com/office/drawing/2016/5/12/chartex" xmlns:cx7="http://schemas.microsoft.com/office/drawing/2016/5/13/chartex" xmlns:cx8="http://schemas.microsoft.com/office/drawing/2016/5/14/chartex" xmlns:mc="http://schemas.openxmlformats.org/markup-compatibility/2006" xmlns:aink="http://schemas.microsoft.com/office/drawing/2016/ink" xmlns:am3d="http://schemas.microsoft.com/office/drawing/2017/model3d" xmlns:o="urn:schemas-microsoft-com:office:office" xmlns:r="http://schemas.openxmlformats.org/officeDocument/2006/relationships" xmlns:m="http://schemas.openxmlformats.org/officeDocument/2006/math" xmlns:v="urn:schemas-microsoft-com:vml" xmlns:wp14="http://schemas.microsoft.com/office/word/2010/wordprocessingDrawing" xmlns:wp="http://schemas.openxmlformats.org/drawingml/2006/wordprocessingDrawing" xmlns:w10="urn:schemas-microsoft-com:office:word" xmlns:w="http://schemas.openxmlformats.org/wordprocessingml/2006/main" xmlns:w14="http://schemas.microsoft.com/office/word/2010/wordml" xmlns:w15="http://schemas.microsoft.com/office/word/2012/wordml" xmlns:w16cid="http://schemas.microsoft.com/office/word/2016/wordml/cid" xmlns:w16se="http://schemas.microsoft.com/office/word/2015/wordml/symex" xmlns:wpg="http://schemas.microsoft.com/office/word/2010/wordprocessingGroup" xmlns:wpi="http://schemas.microsoft.com/office/word/2010/wordprocessingInk" xmlns:wne="http://schemas.microsoft.com/office/word/2006/wordml" xmlns:wps="http://schemas.microsoft.com/office/word/2010/wordprocessingShape" mc:Ignorable="w14 w15 w16se w16cid wp14">
+<w:document xmlns:wpc="http://schemas.microsoft.com/office/word/2010/wordprocessingCanvas" xmlns:cx="http://schemas.microsoft.com/office/drawing/2014/chartex" xmlns:cx1="http://schemas.microsoft.com/office/drawing/2015/9/8/chartex" xmlns:cx2="http://schemas.microsoft.com/office/drawing/2015/10/21/chartex" xmlns:cx3="http://schemas.microsoft.com/office/drawing/2016/5/9/chartex" xmlns:cx4="http://schemas.microsoft.com/office/drawing/2016/5/10/chartex" xmlns:cx5="http://schemas.microsoft.com/office/drawing/2016/5/11/chartex" xmlns:cx6="http://schemas.microsoft.com/office/drawing/2016/5/12/chartex" xmlns:cx7="http://schemas.microsoft.com/office/drawing/2016/5/13/chartex" xmlns:cx8="http://schemas.microsoft.com/office/drawing/2016/5/14/chartex" xmlns:mc="http://schemas.openxmlformats.org/markup-compatibility/2006" xmlns:aink="http://schemas.microsoft.com/office/drawing/2016/ink" xmlns:am3d="http://schemas.microsoft.com/office/drawing/2017/model3d" xmlns:o="urn:schemas-microsoft-com:office:office" xmlns:oel="http://schemas.microsoft.com/office/2019/extlst" xmlns:r="http://schemas.openxmlformats.org/officeDocument/2006/relationships" xmlns:m="http://schemas.openxmlformats.org/officeDocument/2006/math" xmlns:v="urn:schemas-microsoft-com:vml" xmlns:wp14="http://schemas.microsoft.com/office/word/2010/wordprocessingDrawing" xmlns:wp="http://schemas.openxmlformats.org/drawingml/2006/wordprocessingDrawing" xmlns:w10="urn:schemas-microsoft-com:office:word" xmlns:w="http://schemas.openxmlformats.org/wordprocessingml/2006/main" xmlns:w14="http://schemas.microsoft.com/office/word/2010/wordml" xmlns:w15="http://schemas.microsoft.com/office/word/2012/wordml" xmlns:w16cex="http://schemas.microsoft.com/office/word/2018/wordml/cex" xmlns:w16cid="http://schemas.microsoft.com/office/word/2016/wordml/cid" xmlns:w16="http://schemas.microsoft.com/office/word/2018/wordml" xmlns:w16du="http://schemas.microsoft.com/office/word/2023/wordml/word16du" xmlns:w16sdtdh="http://schemas.microsoft.com/office/word/2020/wordml/sdtdatahash" xmlns:w16se="http://schemas.microsoft.com/office/word/2015/wordml/symex" xmlns:wpg="http://schemas.microsoft.com/office/word/2010/wordprocessingGroup" xmlns:wpi="http://schemas.microsoft.com/office/word/2010/wordprocessingInk" xmlns:wne="http://schemas.microsoft.com/office/word/2006/wordml" xmlns:wps="http://schemas.microsoft.com/office/word/2010/wordprocessingShape" mc:Ignorable="w14 w15 w16se w16cid w16 w16cex w16sdtdh wp14">
   <w:body>
     <w:p>
       <w:pPr>
@@ -438,19 +438,11 @@
         </w:rPr>
         <w:t xml:space="preserve"> avec docker </w:t>
       </w:r>
-      <w:proofErr w:type="spellStart"/>
-      <w:r>
-        <w:rPr>
-          <w:lang w:val="fr-CA"/>
-        </w:rPr>
-        <w:t>remote</w:t>
-      </w:r>
-      <w:proofErr w:type="spellEnd"/>
-      <w:r>
-        <w:rPr>
-          <w:lang w:val="fr-CA"/>
-        </w:rPr>
-        <w:t>,</w:t>
+      <w:r>
+        <w:rPr>
+          <w:lang w:val="fr-CA"/>
+        </w:rPr>
+        <w:t>remote,</w:t>
       </w:r>
       <w:r>
         <w:rPr>
@@ -632,7 +624,6 @@
         </w:rPr>
       </w:pPr>
       <w:proofErr w:type="spellStart"/>
-      <w:proofErr w:type="gramStart"/>
       <w:r>
         <w:rPr>
           <w:rFonts w:ascii="Consolas" w:eastAsia="Times New Roman" w:hAnsi="Consolas" w:cs="Times New Roman"/>
@@ -644,7 +635,6 @@
         <w:t>encodeURIComponent</w:t>
       </w:r>
       <w:proofErr w:type="spellEnd"/>
-      <w:proofErr w:type="gramEnd"/>
       <w:r>
         <w:rPr>
           <w:rFonts w:ascii="Consolas" w:eastAsia="Times New Roman" w:hAnsi="Consolas" w:cs="Times New Roman"/>
@@ -692,6 +682,14 @@
     </w:p>
     <w:p>
       <w:pPr>
+        <w:ind w:left="708"/>
+      </w:pPr>
+      <w:r>
+        <w:t>Nous avons eu plus de fils à retordre avec la base de donnée/api que prévu et nous avons eu des soucis comme : tout fonctionne un jour et ont revient le lendemain et plus rien ne marche, mais on a fini par trouver des solutions avec le temps. (Jessika) J’ai trouvé que cette session était particulièrement difficile car plus charger en cours complexes. Pour moi avois beaucoup de gros projet a été difficile a gérer et essoufflant mentalement.</w:t>
+      </w:r>
+    </w:p>
+    <w:p>
+      <w:pPr>
         <w:ind w:left="360"/>
       </w:pPr>
       <w:r>
@@ -812,7 +810,6 @@
           <w:rFonts w:eastAsiaTheme="minorHAnsi"/>
           <w:lang w:val="fr-CA" w:eastAsia="en-US"/>
         </w:rPr>
-        <w:lastRenderedPageBreak/>
         <w:t xml:space="preserve">Fonctionnalités </w:t>
       </w:r>
     </w:p>
@@ -1066,20 +1063,6 @@
     </w:p>
     <w:p>
       <w:pPr>
-        <w:pStyle w:val="Titre3"/>
-        <w:rPr>
-          <w:lang w:val="fr-CA" w:eastAsia="en-US"/>
-        </w:rPr>
-      </w:pPr>
-      <w:r>
-        <w:rPr>
-          <w:lang w:val="fr-CA" w:eastAsia="en-US"/>
-        </w:rPr>
-        <w:t>Semi-fonctionnelles</w:t>
-      </w:r>
-    </w:p>
-    <w:p>
-      <w:pPr>
         <w:pStyle w:val="Paragraphedeliste"/>
         <w:numPr>
           <w:ilvl w:val="0"/>
@@ -1093,10 +1076,14 @@
         <w:rPr>
           <w:lang w:val="fr-CA" w:eastAsia="en-US"/>
         </w:rPr>
-        <w:t>Lier les modules aux pages</w:t>
-      </w:r>
-      <w:bookmarkStart w:id="0" w:name="_GoBack"/>
-      <w:bookmarkEnd w:id="0"/>
+        <w:t xml:space="preserve">Ajouter un contact en cliquant dessus ceux </w:t>
+      </w:r>
+      <w:r>
+        <w:rPr>
+          <w:lang w:val="fr-CA" w:eastAsia="en-US"/>
+        </w:rPr>
+        <w:t>suggéré</w:t>
+      </w:r>
     </w:p>
     <w:p>
       <w:pPr>
@@ -1109,7 +1096,7 @@
         <w:rPr>
           <w:lang w:val="fr-CA" w:eastAsia="en-US"/>
         </w:rPr>
-        <w:t>Non fonctionnelles</w:t>
+        <w:t>Semi-fonctionnelles</w:t>
       </w:r>
     </w:p>
     <w:p>
@@ -1127,19 +1114,21 @@
         <w:rPr>
           <w:lang w:val="fr-CA" w:eastAsia="en-US"/>
         </w:rPr>
-        <w:t>Recherche avec l’</w:t>
-      </w:r>
-      <w:r>
-        <w:rPr>
-          <w:lang w:val="fr-CA" w:eastAsia="en-US"/>
-        </w:rPr>
-        <w:t>icône</w:t>
-      </w:r>
-      <w:r>
-        <w:rPr>
-          <w:lang w:val="fr-CA" w:eastAsia="en-US"/>
-        </w:rPr>
-        <w:t xml:space="preserve"> de loupe</w:t>
+        <w:t>Lier les modules aux pages</w:t>
+      </w:r>
+    </w:p>
+    <w:p>
+      <w:pPr>
+        <w:pStyle w:val="Titre3"/>
+        <w:rPr>
+          <w:lang w:val="fr-CA" w:eastAsia="en-US"/>
+        </w:rPr>
+      </w:pPr>
+      <w:r>
+        <w:rPr>
+          <w:lang w:val="fr-CA" w:eastAsia="en-US"/>
+        </w:rPr>
+        <w:t>Non fonctionnelles</w:t>
       </w:r>
     </w:p>
     <w:p>
@@ -1157,19 +1146,19 @@
         <w:rPr>
           <w:lang w:val="fr-CA" w:eastAsia="en-US"/>
         </w:rPr>
-        <w:t xml:space="preserve">Modifier les </w:t>
-      </w:r>
-      <w:r>
-        <w:rPr>
-          <w:lang w:val="fr-CA" w:eastAsia="en-US"/>
-        </w:rPr>
-        <w:t>dimensions</w:t>
-      </w:r>
-      <w:r>
-        <w:rPr>
-          <w:lang w:val="fr-CA" w:eastAsia="en-US"/>
-        </w:rPr>
-        <w:t xml:space="preserve"> modules</w:t>
+        <w:t>Recherche avec l’</w:t>
+      </w:r>
+      <w:r>
+        <w:rPr>
+          <w:lang w:val="fr-CA" w:eastAsia="en-US"/>
+        </w:rPr>
+        <w:t>icône</w:t>
+      </w:r>
+      <w:r>
+        <w:rPr>
+          <w:lang w:val="fr-CA" w:eastAsia="en-US"/>
+        </w:rPr>
+        <w:t xml:space="preserve"> de loupe</w:t>
       </w:r>
     </w:p>
     <w:p>
@@ -1187,13 +1176,19 @@
         <w:rPr>
           <w:lang w:val="fr-CA" w:eastAsia="en-US"/>
         </w:rPr>
-        <w:t>Retirer</w:t>
-      </w:r>
-      <w:r>
-        <w:rPr>
-          <w:lang w:val="fr-CA" w:eastAsia="en-US"/>
-        </w:rPr>
-        <w:t xml:space="preserve"> les modules</w:t>
+        <w:t xml:space="preserve">Modifier les </w:t>
+      </w:r>
+      <w:r>
+        <w:rPr>
+          <w:lang w:val="fr-CA" w:eastAsia="en-US"/>
+        </w:rPr>
+        <w:t>dimensions</w:t>
+      </w:r>
+      <w:r>
+        <w:rPr>
+          <w:lang w:val="fr-CA" w:eastAsia="en-US"/>
+        </w:rPr>
+        <w:t xml:space="preserve"> modules</w:t>
       </w:r>
     </w:p>
     <w:p>
@@ -1211,21 +1206,13 @@
         <w:rPr>
           <w:lang w:val="fr-CA" w:eastAsia="en-US"/>
         </w:rPr>
-        <w:t>Modifier l’ordre des modules dans les pages</w:t>
-      </w:r>
-    </w:p>
-    <w:p>
-      <w:pPr>
-        <w:pStyle w:val="Titre3"/>
-        <w:rPr>
-          <w:lang w:val="fr-CA" w:eastAsia="en-US"/>
-        </w:rPr>
-      </w:pPr>
-      <w:r>
-        <w:rPr>
-          <w:lang w:val="fr-CA" w:eastAsia="en-US"/>
-        </w:rPr>
-        <w:t>Abandonnées</w:t>
+        <w:t>Retirer</w:t>
+      </w:r>
+      <w:r>
+        <w:rPr>
+          <w:lang w:val="fr-CA" w:eastAsia="en-US"/>
+        </w:rPr>
+        <w:t xml:space="preserve"> les modules</w:t>
       </w:r>
     </w:p>
     <w:p>
@@ -1243,19 +1230,21 @@
         <w:rPr>
           <w:lang w:val="fr-CA" w:eastAsia="en-US"/>
         </w:rPr>
-        <w:t xml:space="preserve"> Module </w:t>
-      </w:r>
-      <w:r>
-        <w:rPr>
-          <w:lang w:val="fr-CA" w:eastAsia="en-US"/>
-        </w:rPr>
-        <w:t>évènement</w:t>
-      </w:r>
-      <w:r>
-        <w:rPr>
-          <w:lang w:val="fr-CA" w:eastAsia="en-US"/>
-        </w:rPr>
-        <w:t xml:space="preserve"> (intégrer dans calendrier)</w:t>
+        <w:t>Modifier l’ordre des modules dans les pages</w:t>
+      </w:r>
+    </w:p>
+    <w:p>
+      <w:pPr>
+        <w:pStyle w:val="Titre3"/>
+        <w:rPr>
+          <w:lang w:val="fr-CA" w:eastAsia="en-US"/>
+        </w:rPr>
+      </w:pPr>
+      <w:r>
+        <w:rPr>
+          <w:lang w:val="fr-CA" w:eastAsia="en-US"/>
+        </w:rPr>
+        <w:t>Abandonnées</w:t>
       </w:r>
     </w:p>
     <w:p>
@@ -1273,6 +1262,36 @@
         <w:rPr>
           <w:lang w:val="fr-CA" w:eastAsia="en-US"/>
         </w:rPr>
+        <w:t xml:space="preserve"> Module </w:t>
+      </w:r>
+      <w:r>
+        <w:rPr>
+          <w:lang w:val="fr-CA" w:eastAsia="en-US"/>
+        </w:rPr>
+        <w:t>évènement</w:t>
+      </w:r>
+      <w:r>
+        <w:rPr>
+          <w:lang w:val="fr-CA" w:eastAsia="en-US"/>
+        </w:rPr>
+        <w:t xml:space="preserve"> (intégrer dans calendrier)</w:t>
+      </w:r>
+    </w:p>
+    <w:p>
+      <w:pPr>
+        <w:pStyle w:val="Paragraphedeliste"/>
+        <w:numPr>
+          <w:ilvl w:val="0"/>
+          <w:numId w:val="7"/>
+        </w:numPr>
+        <w:rPr>
+          <w:lang w:val="fr-CA" w:eastAsia="en-US"/>
+        </w:rPr>
+      </w:pPr>
+      <w:r>
+        <w:rPr>
+          <w:lang w:val="fr-CA" w:eastAsia="en-US"/>
+        </w:rPr>
         <w:t>Thèmes</w:t>
       </w:r>
       <w:r>
@@ -1477,7 +1496,14 @@
         <w:rPr>
           <w:lang w:val="fr-CA"/>
         </w:rPr>
-        <w:t xml:space="preserve"> temps de l’avancement du projet, mais </w:t>
+        <w:t xml:space="preserve"> temps </w:t>
+      </w:r>
+      <w:r>
+        <w:rPr>
+          <w:lang w:val="fr-CA"/>
+        </w:rPr>
+        <w:lastRenderedPageBreak/>
+        <w:t xml:space="preserve">de l’avancement du projet, mais </w:t>
       </w:r>
       <w:r>
         <w:rPr>
@@ -1575,61 +1601,51 @@
         <w:rPr>
           <w:lang w:val="fr-CA"/>
         </w:rPr>
+        <w:t xml:space="preserve"> Page(){. </w:t>
+      </w:r>
+      <w:r>
+        <w:rPr>
+          <w:lang w:val="fr-CA"/>
+        </w:rPr>
+        <w:t>Ça</w:t>
+      </w:r>
+      <w:r>
+        <w:rPr>
+          <w:lang w:val="fr-CA"/>
+        </w:rPr>
+        <w:t xml:space="preserve"> l’</w:t>
+      </w:r>
+      <w:r>
+        <w:rPr>
+          <w:lang w:val="fr-CA"/>
+        </w:rPr>
+        <w:t>éviterait</w:t>
+      </w:r>
+      <w:r>
+        <w:rPr>
+          <w:lang w:val="fr-CA"/>
+        </w:rPr>
+        <w:t xml:space="preserve"> les erreurs de tapage manuel du nom </w:t>
+      </w:r>
+      <w:proofErr w:type="spellStart"/>
+      <w:r>
+        <w:rPr>
+          <w:lang w:val="fr-CA"/>
+        </w:rPr>
+        <w:t>a</w:t>
+      </w:r>
+      <w:proofErr w:type="spellEnd"/>
+      <w:r>
+        <w:rPr>
+          <w:lang w:val="fr-CA"/>
+        </w:rPr>
         <w:t xml:space="preserve"> </w:t>
       </w:r>
-      <w:proofErr w:type="gramStart"/>
-      <w:r>
-        <w:rPr>
-          <w:lang w:val="fr-CA"/>
-        </w:rPr>
-        <w:t>Page(</w:t>
-      </w:r>
-      <w:proofErr w:type="gramEnd"/>
-      <w:r>
-        <w:rPr>
-          <w:lang w:val="fr-CA"/>
-        </w:rPr>
-        <w:t xml:space="preserve">){. </w:t>
-      </w:r>
-      <w:r>
-        <w:rPr>
-          <w:lang w:val="fr-CA"/>
-        </w:rPr>
-        <w:t>Ça</w:t>
-      </w:r>
-      <w:r>
-        <w:rPr>
-          <w:lang w:val="fr-CA"/>
-        </w:rPr>
-        <w:t xml:space="preserve"> l’</w:t>
-      </w:r>
-      <w:r>
-        <w:rPr>
-          <w:lang w:val="fr-CA"/>
-        </w:rPr>
-        <w:t>éviterait</w:t>
-      </w:r>
-      <w:r>
-        <w:rPr>
-          <w:lang w:val="fr-CA"/>
-        </w:rPr>
-        <w:t xml:space="preserve"> les erreurs de tapage manuel du nom </w:t>
-      </w:r>
-      <w:proofErr w:type="spellStart"/>
-      <w:proofErr w:type="gramStart"/>
-      <w:r>
-        <w:rPr>
-          <w:lang w:val="fr-CA"/>
-        </w:rPr>
-        <w:t>a</w:t>
-      </w:r>
-      <w:proofErr w:type="spellEnd"/>
-      <w:proofErr w:type="gramEnd"/>
-      <w:r>
-        <w:rPr>
-          <w:lang w:val="fr-CA"/>
-        </w:rPr>
-        <w:t xml:space="preserve"> exporter.</w:t>
+      <w:r>
+        <w:rPr>
+          <w:lang w:val="fr-CA"/>
+        </w:rPr>
+        <w:t>exporter. Mieux séparer l’algorithme de la structure de graph.</w:t>
       </w:r>
     </w:p>
     <w:p>
@@ -1672,6 +1688,145 @@
     </w:p>
     <w:p>
       <w:pPr>
+        <w:pStyle w:val="Titre2"/>
+        <w:rPr>
+          <w:lang w:val="fr-CA"/>
+        </w:rPr>
+      </w:pPr>
+      <w:r>
+        <w:rPr>
+          <w:lang w:val="fr-CA"/>
+        </w:rPr>
+        <w:t>Jessika Longtin</w:t>
+      </w:r>
+    </w:p>
+    <w:p>
+      <w:pPr>
+        <w:pStyle w:val="Paragraphedeliste"/>
+        <w:numPr>
+          <w:ilvl w:val="0"/>
+          <w:numId w:val="11"/>
+        </w:numPr>
+      </w:pPr>
+      <w:r>
+        <w:t xml:space="preserve">Je crois que notre projet reflète bien notre formation dans son ensemble car il </w:t>
+      </w:r>
+      <w:r>
+        <w:t>i</w:t>
+      </w:r>
+      <w:r>
+        <w:t xml:space="preserve">ncorpore presque </w:t>
+      </w:r>
+      <w:proofErr w:type="spellStart"/>
+      <w:r>
+        <w:t>tout</w:t>
+      </w:r>
+      <w:proofErr w:type="spellEnd"/>
+      <w:r>
+        <w:t xml:space="preserve"> les aspects/concepts couverts au travers des diffèrent cours : L’orienté objet, l’</w:t>
+      </w:r>
+      <w:r>
+        <w:t>abstraction</w:t>
+      </w:r>
+      <w:r>
+        <w:t xml:space="preserve">/modularité, les bases de données, comment structurer un projet, l’apprentissage par </w:t>
+      </w:r>
+      <w:r>
+        <w:t>soi-même</w:t>
+      </w:r>
+      <w:r>
+        <w:t xml:space="preserve"> et plus.</w:t>
+      </w:r>
+    </w:p>
+    <w:p>
+      <w:pPr>
+        <w:pStyle w:val="Paragraphedeliste"/>
+      </w:pPr>
+    </w:p>
+    <w:p>
+      <w:pPr>
+        <w:pStyle w:val="Paragraphedeliste"/>
+        <w:numPr>
+          <w:ilvl w:val="0"/>
+          <w:numId w:val="11"/>
+        </w:numPr>
+      </w:pPr>
+      <w:r>
+        <w:t xml:space="preserve">Je n’avais </w:t>
+      </w:r>
+      <w:r>
+        <w:t>personnellement</w:t>
+      </w:r>
+      <w:r>
+        <w:t xml:space="preserve"> pas vraiment d’attente en </w:t>
+      </w:r>
+      <w:r>
+        <w:t>commençant</w:t>
+      </w:r>
+      <w:r>
+        <w:t xml:space="preserve"> le </w:t>
+      </w:r>
+      <w:r>
+        <w:t>DEC</w:t>
+      </w:r>
+      <w:r>
+        <w:t xml:space="preserve"> </w:t>
+      </w:r>
+      <w:r>
+        <w:t>, mais je trouve que nous avons vu énormément de choses et concepts surtout dans le cadre de l’intensif condensé en 1 ans et demi. C’est beau de penser au nombre de choses que nous avons et somme capable d’accomplir maintenant à la fin de notre formation.</w:t>
+      </w:r>
+    </w:p>
+    <w:p/>
+    <w:p>
+      <w:pPr>
+        <w:ind w:firstLine="360"/>
+        <w:rPr>
+          <w:lang w:val="fr-CA"/>
+        </w:rPr>
+      </w:pPr>
+      <w:r>
+        <w:rPr>
+          <w:lang w:val="fr-CA"/>
+        </w:rPr>
+        <w:t xml:space="preserve">3) </w:t>
+      </w:r>
+      <w:r>
+        <w:rPr>
+          <w:lang w:val="fr-CA"/>
+        </w:rPr>
+        <w:t>Je me donnerais une</w:t>
+      </w:r>
+      <w:r>
+        <w:rPr>
+          <w:lang w:val="fr-CA"/>
+        </w:rPr>
+        <w:t xml:space="preserve"> note autour de 80%.</w:t>
+      </w:r>
+    </w:p>
+    <w:p>
+      <w:pPr>
+        <w:pStyle w:val="Titre2"/>
+        <w:rPr>
+          <w:lang w:val="fr-CA"/>
+        </w:rPr>
+      </w:pPr>
+      <w:proofErr w:type="spellStart"/>
+      <w:r>
+        <w:rPr>
+          <w:lang w:val="fr-CA"/>
+        </w:rPr>
+        <w:t>Finnegan</w:t>
+      </w:r>
+      <w:proofErr w:type="spellEnd"/>
+      <w:r>
+        <w:rPr>
+          <w:lang w:val="fr-CA"/>
+        </w:rPr>
+        <w:t xml:space="preserve"> Simpson</w:t>
+      </w:r>
+    </w:p>
+    <w:p>
+      <w:pPr>
         <w:rPr>
           <w:lang w:val="fr-CA"/>
         </w:rPr>
@@ -1722,7 +1877,38 @@
         </w:rPr>
       </w:pPr>
     </w:p>
-    <w:p/>
+    <w:p>
+      <w:r>
+        <w:t xml:space="preserve">Nous estimons que notre dynamique de travail d’équipe est </w:t>
+      </w:r>
+      <w:r>
+        <w:t>bonne. Chaque</w:t>
+      </w:r>
+      <w:r>
+        <w:t xml:space="preserve"> personne travaillait et donnait des efforts. Nous aurions pu </w:t>
+      </w:r>
+      <w:r>
+        <w:t>être</w:t>
+      </w:r>
+      <w:r>
+        <w:t xml:space="preserve"> plus </w:t>
+      </w:r>
+      <w:r>
+        <w:t>consistent</w:t>
+      </w:r>
+      <w:r>
+        <w:t xml:space="preserve"> dans la quantité de travail et d’heures données au fils des </w:t>
+      </w:r>
+      <w:r>
+        <w:t>semaines (</w:t>
+      </w:r>
+      <w:r>
+        <w:t xml:space="preserve">surtout Jessika) </w:t>
+      </w:r>
+      <w:r>
+        <w:t>mais on a quand même réussi à trouver des moyens que cela soit équitable. (Jessika)Je considère que nous avons bien travailler et abouti à un livrable intéressant malgré que nous n’ayons pas pu tout compléter comme la planification initiale. Est-ce qu’on aurait pu faire plus ? comme tout les équipe c’est certain mais je crois que nous avons bien cibler les éléments importants tout de même.</w:t>
+      </w:r>
+    </w:p>
     <w:sectPr>
       <w:pgSz w:w="12240" w:h="15840"/>
       <w:pgMar w:top="1440" w:right="1800" w:bottom="1440" w:left="1800" w:header="708" w:footer="708" w:gutter="0"/>
@@ -1734,7 +1920,7 @@
 </file>
 
 <file path=word/numbering.xml><?xml version="1.0" encoding="utf-8"?>
-<w:numbering xmlns:wpc="http://schemas.microsoft.com/office/word/2010/wordprocessingCanvas" xmlns:cx="http://schemas.microsoft.com/office/drawing/2014/chartex" xmlns:cx1="http://schemas.microsoft.com/office/drawing/2015/9/8/chartex" xmlns:cx2="http://schemas.microsoft.com/office/drawing/2015/10/21/chartex" xmlns:cx3="http://schemas.microsoft.com/office/drawing/2016/5/9/chartex" xmlns:cx4="http://schemas.microsoft.com/office/drawing/2016/5/10/chartex" xmlns:cx5="http://schemas.microsoft.com/office/drawing/2016/5/11/chartex" xmlns:cx6="http://schemas.microsoft.com/office/drawing/2016/5/12/chartex" xmlns:cx7="http://schemas.microsoft.com/office/drawing/2016/5/13/chartex" xmlns:cx8="http://schemas.microsoft.com/office/drawing/2016/5/14/chartex" xmlns:mc="http://schemas.openxmlformats.org/markup-compatibility/2006" xmlns:aink="http://schemas.microsoft.com/office/drawing/2016/ink" xmlns:am3d="http://schemas.microsoft.com/office/drawing/2017/model3d" xmlns:o="urn:schemas-microsoft-com:office:office" xmlns:r="http://schemas.openxmlformats.org/officeDocument/2006/relationships" xmlns:m="http://schemas.openxmlformats.org/officeDocument/2006/math" xmlns:v="urn:schemas-microsoft-com:vml" xmlns:wp14="http://schemas.microsoft.com/office/word/2010/wordprocessingDrawing" xmlns:wp="http://schemas.openxmlformats.org/drawingml/2006/wordprocessingDrawing" xmlns:w10="urn:schemas-microsoft-com:office:word" xmlns:w="http://schemas.openxmlformats.org/wordprocessingml/2006/main" xmlns:w14="http://schemas.microsoft.com/office/word/2010/wordml" xmlns:w15="http://schemas.microsoft.com/office/word/2012/wordml" xmlns:w16cid="http://schemas.microsoft.com/office/word/2016/wordml/cid" xmlns:w16se="http://schemas.microsoft.com/office/word/2015/wordml/symex" xmlns:wpg="http://schemas.microsoft.com/office/word/2010/wordprocessingGroup" xmlns:wpi="http://schemas.microsoft.com/office/word/2010/wordprocessingInk" xmlns:wne="http://schemas.microsoft.com/office/word/2006/wordml" xmlns:wps="http://schemas.microsoft.com/office/word/2010/wordprocessingShape" mc:Ignorable="w14 w15 w16se w16cid wp14">
+<w:numbering xmlns:wpc="http://schemas.microsoft.com/office/word/2010/wordprocessingCanvas" xmlns:cx="http://schemas.microsoft.com/office/drawing/2014/chartex" xmlns:cx1="http://schemas.microsoft.com/office/drawing/2015/9/8/chartex" xmlns:cx2="http://schemas.microsoft.com/office/drawing/2015/10/21/chartex" xmlns:cx3="http://schemas.microsoft.com/office/drawing/2016/5/9/chartex" xmlns:cx4="http://schemas.microsoft.com/office/drawing/2016/5/10/chartex" xmlns:cx5="http://schemas.microsoft.com/office/drawing/2016/5/11/chartex" xmlns:cx6="http://schemas.microsoft.com/office/drawing/2016/5/12/chartex" xmlns:cx7="http://schemas.microsoft.com/office/drawing/2016/5/13/chartex" xmlns:cx8="http://schemas.microsoft.com/office/drawing/2016/5/14/chartex" xmlns:mc="http://schemas.openxmlformats.org/markup-compatibility/2006" xmlns:aink="http://schemas.microsoft.com/office/drawing/2016/ink" xmlns:am3d="http://schemas.microsoft.com/office/drawing/2017/model3d" xmlns:o="urn:schemas-microsoft-com:office:office" xmlns:oel="http://schemas.microsoft.com/office/2019/extlst" xmlns:r="http://schemas.openxmlformats.org/officeDocument/2006/relationships" xmlns:m="http://schemas.openxmlformats.org/officeDocument/2006/math" xmlns:v="urn:schemas-microsoft-com:vml" xmlns:wp14="http://schemas.microsoft.com/office/word/2010/wordprocessingDrawing" xmlns:wp="http://schemas.openxmlformats.org/drawingml/2006/wordprocessingDrawing" xmlns:w10="urn:schemas-microsoft-com:office:word" xmlns:w="http://schemas.openxmlformats.org/wordprocessingml/2006/main" xmlns:w14="http://schemas.microsoft.com/office/word/2010/wordml" xmlns:w15="http://schemas.microsoft.com/office/word/2012/wordml" xmlns:w16cex="http://schemas.microsoft.com/office/word/2018/wordml/cex" xmlns:w16cid="http://schemas.microsoft.com/office/word/2016/wordml/cid" xmlns:w16="http://schemas.microsoft.com/office/word/2018/wordml" xmlns:w16du="http://schemas.microsoft.com/office/word/2023/wordml/word16du" xmlns:w16sdtdh="http://schemas.microsoft.com/office/word/2020/wordml/sdtdatahash" xmlns:w16se="http://schemas.microsoft.com/office/word/2015/wordml/symex" xmlns:wpg="http://schemas.microsoft.com/office/word/2010/wordprocessingGroup" xmlns:wpi="http://schemas.microsoft.com/office/word/2010/wordprocessingInk" xmlns:wne="http://schemas.microsoft.com/office/word/2006/wordml" xmlns:wps="http://schemas.microsoft.com/office/word/2010/wordprocessingShape" mc:Ignorable="w14 w15 w16se w16cid w16 w16cex w16sdtdh wp14">
   <w:abstractNum w:abstractNumId="0" w15:restartNumberingAfterBreak="0">
     <w:nsid w:val="95935319"/>
     <w:multiLevelType w:val="hybridMultilevel"/>
@@ -2141,6 +2327,184 @@
     </w:lvl>
   </w:abstractNum>
   <w:abstractNum w:abstractNumId="6" w15:restartNumberingAfterBreak="0">
+    <w:nsid w:val="576516E0"/>
+    <w:multiLevelType w:val="hybridMultilevel"/>
+    <w:tmpl w:val="6FCECF6A"/>
+    <w:lvl w:ilvl="0" w:tplc="0C0C0011">
+      <w:start w:val="1"/>
+      <w:numFmt w:val="decimal"/>
+      <w:lvlText w:val="%1)"/>
+      <w:lvlJc w:val="left"/>
+      <w:pPr>
+        <w:ind w:left="720" w:hanging="360"/>
+      </w:pPr>
+      <w:rPr>
+        <w:rFonts w:hint="default"/>
+      </w:rPr>
+    </w:lvl>
+    <w:lvl w:ilvl="1" w:tplc="0C0C0019">
+      <w:start w:val="1"/>
+      <w:numFmt w:val="lowerLetter"/>
+      <w:lvlText w:val="%2."/>
+      <w:lvlJc w:val="left"/>
+      <w:pPr>
+        <w:ind w:left="1440" w:hanging="360"/>
+      </w:pPr>
+    </w:lvl>
+    <w:lvl w:ilvl="2" w:tplc="0C0C001B" w:tentative="1">
+      <w:start w:val="1"/>
+      <w:numFmt w:val="lowerRoman"/>
+      <w:lvlText w:val="%3."/>
+      <w:lvlJc w:val="right"/>
+      <w:pPr>
+        <w:ind w:left="2160" w:hanging="180"/>
+      </w:pPr>
+    </w:lvl>
+    <w:lvl w:ilvl="3" w:tplc="0C0C000F" w:tentative="1">
+      <w:start w:val="1"/>
+      <w:numFmt w:val="decimal"/>
+      <w:lvlText w:val="%4."/>
+      <w:lvlJc w:val="left"/>
+      <w:pPr>
+        <w:ind w:left="2880" w:hanging="360"/>
+      </w:pPr>
+    </w:lvl>
+    <w:lvl w:ilvl="4" w:tplc="0C0C0019" w:tentative="1">
+      <w:start w:val="1"/>
+      <w:numFmt w:val="lowerLetter"/>
+      <w:lvlText w:val="%5."/>
+      <w:lvlJc w:val="left"/>
+      <w:pPr>
+        <w:ind w:left="3600" w:hanging="360"/>
+      </w:pPr>
+    </w:lvl>
+    <w:lvl w:ilvl="5" w:tplc="0C0C001B" w:tentative="1">
+      <w:start w:val="1"/>
+      <w:numFmt w:val="lowerRoman"/>
+      <w:lvlText w:val="%6."/>
+      <w:lvlJc w:val="right"/>
+      <w:pPr>
+        <w:ind w:left="4320" w:hanging="180"/>
+      </w:pPr>
+    </w:lvl>
+    <w:lvl w:ilvl="6" w:tplc="0C0C000F" w:tentative="1">
+      <w:start w:val="1"/>
+      <w:numFmt w:val="decimal"/>
+      <w:lvlText w:val="%7."/>
+      <w:lvlJc w:val="left"/>
+      <w:pPr>
+        <w:ind w:left="5040" w:hanging="360"/>
+      </w:pPr>
+    </w:lvl>
+    <w:lvl w:ilvl="7" w:tplc="0C0C0019" w:tentative="1">
+      <w:start w:val="1"/>
+      <w:numFmt w:val="lowerLetter"/>
+      <w:lvlText w:val="%8."/>
+      <w:lvlJc w:val="left"/>
+      <w:pPr>
+        <w:ind w:left="5760" w:hanging="360"/>
+      </w:pPr>
+    </w:lvl>
+    <w:lvl w:ilvl="8" w:tplc="0C0C001B" w:tentative="1">
+      <w:start w:val="1"/>
+      <w:numFmt w:val="lowerRoman"/>
+      <w:lvlText w:val="%9."/>
+      <w:lvlJc w:val="right"/>
+      <w:pPr>
+        <w:ind w:left="6480" w:hanging="180"/>
+      </w:pPr>
+    </w:lvl>
+  </w:abstractNum>
+  <w:abstractNum w:abstractNumId="7" w15:restartNumberingAfterBreak="0">
+    <w:nsid w:val="5F576623"/>
+    <w:multiLevelType w:val="hybridMultilevel"/>
+    <w:tmpl w:val="656C661A"/>
+    <w:lvl w:ilvl="0" w:tplc="0C0C0011">
+      <w:start w:val="1"/>
+      <w:numFmt w:val="decimal"/>
+      <w:lvlText w:val="%1)"/>
+      <w:lvlJc w:val="left"/>
+      <w:pPr>
+        <w:ind w:left="720" w:hanging="360"/>
+      </w:pPr>
+      <w:rPr>
+        <w:rFonts w:hint="default"/>
+      </w:rPr>
+    </w:lvl>
+    <w:lvl w:ilvl="1" w:tplc="0C0C0019" w:tentative="1">
+      <w:start w:val="1"/>
+      <w:numFmt w:val="lowerLetter"/>
+      <w:lvlText w:val="%2."/>
+      <w:lvlJc w:val="left"/>
+      <w:pPr>
+        <w:ind w:left="1440" w:hanging="360"/>
+      </w:pPr>
+    </w:lvl>
+    <w:lvl w:ilvl="2" w:tplc="0C0C001B" w:tentative="1">
+      <w:start w:val="1"/>
+      <w:numFmt w:val="lowerRoman"/>
+      <w:lvlText w:val="%3."/>
+      <w:lvlJc w:val="right"/>
+      <w:pPr>
+        <w:ind w:left="2160" w:hanging="180"/>
+      </w:pPr>
+    </w:lvl>
+    <w:lvl w:ilvl="3" w:tplc="0C0C000F" w:tentative="1">
+      <w:start w:val="1"/>
+      <w:numFmt w:val="decimal"/>
+      <w:lvlText w:val="%4."/>
+      <w:lvlJc w:val="left"/>
+      <w:pPr>
+        <w:ind w:left="2880" w:hanging="360"/>
+      </w:pPr>
+    </w:lvl>
+    <w:lvl w:ilvl="4" w:tplc="0C0C0019" w:tentative="1">
+      <w:start w:val="1"/>
+      <w:numFmt w:val="lowerLetter"/>
+      <w:lvlText w:val="%5."/>
+      <w:lvlJc w:val="left"/>
+      <w:pPr>
+        <w:ind w:left="3600" w:hanging="360"/>
+      </w:pPr>
+    </w:lvl>
+    <w:lvl w:ilvl="5" w:tplc="0C0C001B" w:tentative="1">
+      <w:start w:val="1"/>
+      <w:numFmt w:val="lowerRoman"/>
+      <w:lvlText w:val="%6."/>
+      <w:lvlJc w:val="right"/>
+      <w:pPr>
+        <w:ind w:left="4320" w:hanging="180"/>
+      </w:pPr>
+    </w:lvl>
+    <w:lvl w:ilvl="6" w:tplc="0C0C000F" w:tentative="1">
+      <w:start w:val="1"/>
+      <w:numFmt w:val="decimal"/>
+      <w:lvlText w:val="%7."/>
+      <w:lvlJc w:val="left"/>
+      <w:pPr>
+        <w:ind w:left="5040" w:hanging="360"/>
+      </w:pPr>
+    </w:lvl>
+    <w:lvl w:ilvl="7" w:tplc="0C0C0019" w:tentative="1">
+      <w:start w:val="1"/>
+      <w:numFmt w:val="lowerLetter"/>
+      <w:lvlText w:val="%8."/>
+      <w:lvlJc w:val="left"/>
+      <w:pPr>
+        <w:ind w:left="5760" w:hanging="360"/>
+      </w:pPr>
+    </w:lvl>
+    <w:lvl w:ilvl="8" w:tplc="0C0C001B" w:tentative="1">
+      <w:start w:val="1"/>
+      <w:numFmt w:val="lowerRoman"/>
+      <w:lvlText w:val="%9."/>
+      <w:lvlJc w:val="right"/>
+      <w:pPr>
+        <w:ind w:left="6480" w:hanging="180"/>
+      </w:pPr>
+    </w:lvl>
+  </w:abstractNum>
+  <w:abstractNum w:abstractNumId="8" w15:restartNumberingAfterBreak="0">
     <w:nsid w:val="6450B881"/>
     <w:multiLevelType w:val="hybridMultilevel"/>
     <w:tmpl w:val="A7DE88AA"/>
@@ -2191,7 +2555,7 @@
       <w:lvlJc w:val="left"/>
     </w:lvl>
   </w:abstractNum>
-  <w:abstractNum w:abstractNumId="7" w15:restartNumberingAfterBreak="0">
+  <w:abstractNum w:abstractNumId="9" w15:restartNumberingAfterBreak="0">
     <w:nsid w:val="754F1891"/>
     <w:multiLevelType w:val="hybridMultilevel"/>
     <w:tmpl w:val="47469DB8"/>
@@ -2280,7 +2644,7 @@
       </w:pPr>
     </w:lvl>
   </w:abstractNum>
-  <w:abstractNum w:abstractNumId="8" w15:restartNumberingAfterBreak="0">
+  <w:abstractNum w:abstractNumId="10" w15:restartNumberingAfterBreak="0">
     <w:nsid w:val="7DDE9710"/>
     <w:multiLevelType w:val="hybridMultilevel"/>
     <w:tmpl w:val="B9DA2B7B"/>
@@ -2331,38 +2695,44 @@
       <w:lvlJc w:val="left"/>
     </w:lvl>
   </w:abstractNum>
-  <w:num w:numId="1">
+  <w:num w:numId="1" w16cid:durableId="1909195394">
     <w:abstractNumId w:val="0"/>
   </w:num>
-  <w:num w:numId="2">
+  <w:num w:numId="2" w16cid:durableId="517736393">
     <w:abstractNumId w:val="1"/>
   </w:num>
-  <w:num w:numId="3">
+  <w:num w:numId="3" w16cid:durableId="1099908987">
     <w:abstractNumId w:val="2"/>
   </w:num>
-  <w:num w:numId="4">
+  <w:num w:numId="4" w16cid:durableId="1705447139">
     <w:abstractNumId w:val="4"/>
   </w:num>
-  <w:num w:numId="5">
+  <w:num w:numId="5" w16cid:durableId="1553075387">
+    <w:abstractNumId w:val="10"/>
+  </w:num>
+  <w:num w:numId="6" w16cid:durableId="1090156809">
     <w:abstractNumId w:val="8"/>
   </w:num>
-  <w:num w:numId="6">
+  <w:num w:numId="7" w16cid:durableId="1368677272">
+    <w:abstractNumId w:val="3"/>
+  </w:num>
+  <w:num w:numId="8" w16cid:durableId="1934241211">
+    <w:abstractNumId w:val="9"/>
+  </w:num>
+  <w:num w:numId="9" w16cid:durableId="1236168085">
+    <w:abstractNumId w:val="5"/>
+  </w:num>
+  <w:num w:numId="10" w16cid:durableId="838235925">
     <w:abstractNumId w:val="6"/>
   </w:num>
-  <w:num w:numId="7">
-    <w:abstractNumId w:val="3"/>
-  </w:num>
-  <w:num w:numId="8">
+  <w:num w:numId="11" w16cid:durableId="1661960148">
     <w:abstractNumId w:val="7"/>
-  </w:num>
-  <w:num w:numId="9">
-    <w:abstractNumId w:val="5"/>
   </w:num>
 </w:numbering>
 </file>
 
 <file path=word/styles.xml><?xml version="1.0" encoding="utf-8"?>
-<w:styles xmlns:mc="http://schemas.openxmlformats.org/markup-compatibility/2006" xmlns:r="http://schemas.openxmlformats.org/officeDocument/2006/relationships" xmlns:w="http://schemas.openxmlformats.org/wordprocessingml/2006/main" xmlns:w14="http://schemas.microsoft.com/office/word/2010/wordml" xmlns:w15="http://schemas.microsoft.com/office/word/2012/wordml" xmlns:w16cid="http://schemas.microsoft.com/office/word/2016/wordml/cid" xmlns:w16se="http://schemas.microsoft.com/office/word/2015/wordml/symex" mc:Ignorable="w14 w15 w16se w16cid">
+<w:styles xmlns:mc="http://schemas.openxmlformats.org/markup-compatibility/2006" xmlns:r="http://schemas.openxmlformats.org/officeDocument/2006/relationships" xmlns:w="http://schemas.openxmlformats.org/wordprocessingml/2006/main" xmlns:w14="http://schemas.microsoft.com/office/word/2010/wordml" xmlns:w15="http://schemas.microsoft.com/office/word/2012/wordml" xmlns:w16cex="http://schemas.microsoft.com/office/word/2018/wordml/cex" xmlns:w16cid="http://schemas.microsoft.com/office/word/2016/wordml/cid" xmlns:w16="http://schemas.microsoft.com/office/word/2018/wordml" xmlns:w16sdtdh="http://schemas.microsoft.com/office/word/2020/wordml/sdtdatahash" xmlns:w16se="http://schemas.microsoft.com/office/word/2015/wordml/symex" mc:Ignorable="w14 w15 w16se w16cid w16 w16cex w16sdtdh">
   <w:docDefaults>
     <w:rPrDefault>
       <w:rPr>
@@ -2378,7 +2748,7 @@
       </w:pPr>
     </w:pPrDefault>
   </w:docDefaults>
-  <w:latentStyles w:defLockedState="0" w:defUIPriority="99" w:defSemiHidden="0" w:defUnhideWhenUsed="0" w:defQFormat="0" w:count="375">
+  <w:latentStyles w:defLockedState="0" w:defUIPriority="99" w:defSemiHidden="0" w:defUnhideWhenUsed="0" w:defQFormat="0" w:count="376">
     <w:lsdException w:name="Normal" w:uiPriority="0" w:qFormat="1"/>
     <w:lsdException w:name="heading 1" w:uiPriority="9" w:qFormat="1"/>
     <w:lsdException w:name="heading 2" w:semiHidden="1" w:uiPriority="9" w:unhideWhenUsed="1" w:qFormat="1"/>
@@ -2484,7 +2854,6 @@
     <w:lsdException w:name="HTML Sample" w:semiHidden="1" w:unhideWhenUsed="1"/>
     <w:lsdException w:name="HTML Typewriter" w:semiHidden="1" w:unhideWhenUsed="1"/>
     <w:lsdException w:name="HTML Variable" w:semiHidden="1" w:unhideWhenUsed="1"/>
-    <w:lsdException w:name="Normal Table" w:semiHidden="1" w:unhideWhenUsed="1"/>
     <w:lsdException w:name="annotation subject" w:semiHidden="1" w:unhideWhenUsed="1"/>
     <w:lsdException w:name="No List" w:semiHidden="1" w:unhideWhenUsed="1"/>
     <w:lsdException w:name="Outline List 1" w:semiHidden="1" w:unhideWhenUsed="1"/>
@@ -2531,10 +2900,8 @@
     <w:lsdException w:name="Table Subtle 2" w:semiHidden="1" w:unhideWhenUsed="1"/>
     <w:lsdException w:name="Table Web 1" w:semiHidden="1" w:unhideWhenUsed="1"/>
     <w:lsdException w:name="Table Web 2" w:semiHidden="1" w:unhideWhenUsed="1"/>
-    <w:lsdException w:name="Table Web 3" w:semiHidden="1" w:unhideWhenUsed="1"/>
     <w:lsdException w:name="Balloon Text" w:semiHidden="1" w:unhideWhenUsed="1"/>
     <w:lsdException w:name="Table Grid" w:uiPriority="39"/>
-    <w:lsdException w:name="Table Theme" w:semiHidden="1" w:unhideWhenUsed="1"/>
     <w:lsdException w:name="Placeholder Text" w:semiHidden="1"/>
     <w:lsdException w:name="No Spacing" w:uiPriority="1" w:qFormat="1"/>
     <w:lsdException w:name="Light Shading" w:uiPriority="60"/>
@@ -2754,6 +3121,7 @@
     <w:lsdException w:name="Smart Hyperlink" w:semiHidden="1" w:unhideWhenUsed="1"/>
     <w:lsdException w:name="Hashtag" w:semiHidden="1" w:unhideWhenUsed="1"/>
     <w:lsdException w:name="Unresolved Mention" w:semiHidden="1" w:unhideWhenUsed="1"/>
+    <w:lsdException w:name="Smart Link" w:semiHidden="1" w:unhideWhenUsed="1"/>
   </w:latentStyles>
   <w:style w:type="paragraph" w:default="1" w:styleId="Normal">
     <w:name w:val="Normal"/>

</xml_diff>

<commit_message>
update rapport + npms
</commit_message>
<xml_diff>
--- a/C61/sprint3/RapportFinal.docx
+++ b/C61/sprint3/RapportFinal.docx
@@ -241,7 +241,7 @@
     </w:p>
     <w:p>
       <w:pPr>
-        <w:pStyle w:val="Titre1"/>
+        <w:pStyle w:val="Heading1"/>
       </w:pPr>
       <w:r>
         <w:lastRenderedPageBreak/>
@@ -254,7 +254,6 @@
         <w:t xml:space="preserve"> livrable </w:t>
       </w:r>
     </w:p>
-    <w:p/>
     <w:p>
       <w:pPr>
         <w:rPr>
@@ -293,6 +292,1034 @@
       </w:r>
       <w:r>
         <w:t>est un planner général modulaire. L’application permet à nos utilisateurs de créer des pages et de les personnaliser avec du contenu en ajoutant des notes (pointées, numérotées ou autres), un calendrier, des événements dans une vue style base de données qu’on peut filtrer, ordonnée, des modules pour étudiants comme des calculateurs de notes, collaborations avec professeurs, etc.</w:t>
+      </w:r>
+    </w:p>
+    <w:p>
+      <w:pPr>
+        <w:pStyle w:val="Heading1"/>
+        <w:rPr>
+          <w:rFonts w:eastAsiaTheme="minorHAnsi"/>
+          <w:lang w:val="fr-CA" w:eastAsia="en-US"/>
+        </w:rPr>
+      </w:pPr>
+      <w:r>
+        <w:rPr>
+          <w:rFonts w:eastAsiaTheme="minorHAnsi"/>
+          <w:lang w:val="fr-CA" w:eastAsia="en-US"/>
+        </w:rPr>
+        <w:t xml:space="preserve">Résumé du développement pendant la session </w:t>
+      </w:r>
+    </w:p>
+    <w:p>
+      <w:pPr>
+        <w:pStyle w:val="Heading2"/>
+        <w:numPr>
+          <w:ilvl w:val="0"/>
+          <w:numId w:val="9"/>
+        </w:numPr>
+        <w:rPr>
+          <w:lang w:val="fr-CA"/>
+        </w:rPr>
+      </w:pPr>
+      <w:r>
+        <w:t>Respect ou modification des objectifs – Difficultés rencontrées.</w:t>
+      </w:r>
+    </w:p>
+    <w:p>
+      <w:pPr>
+        <w:pStyle w:val="ListParagraph"/>
+        <w:rPr>
+          <w:lang w:val="fr-CA"/>
+        </w:rPr>
+      </w:pPr>
+      <w:r>
+        <w:rPr>
+          <w:lang w:val="fr-CA"/>
+        </w:rPr>
+        <w:t>Pour la première partie de la session, cela c’est bien dérouler. Nous avons avancé le développement initial normalement. Nous nous somme</w:t>
+      </w:r>
+      <w:r>
+        <w:rPr>
+          <w:lang w:val="fr-CA"/>
+        </w:rPr>
+        <w:t>s</w:t>
+      </w:r>
+      <w:r>
+        <w:rPr>
+          <w:lang w:val="fr-CA"/>
+        </w:rPr>
+        <w:t xml:space="preserve"> vite rendu compte que </w:t>
+      </w:r>
+      <w:r>
+        <w:rPr>
+          <w:lang w:val="fr-CA"/>
+        </w:rPr>
+        <w:t>plusieurs objectifs fixés</w:t>
+      </w:r>
+      <w:r>
+        <w:rPr>
+          <w:lang w:val="fr-CA"/>
+        </w:rPr>
+        <w:t xml:space="preserve"> dans la planification ne pourront pas être atteint puisque nous avons eu plus de difficultés que prévu (ce qui est normal!). Nous </w:t>
+      </w:r>
+      <w:r>
+        <w:rPr>
+          <w:lang w:val="fr-CA"/>
+        </w:rPr>
+        <w:t>avons</w:t>
+      </w:r>
+      <w:r>
+        <w:rPr>
+          <w:lang w:val="fr-CA"/>
+        </w:rPr>
+        <w:t xml:space="preserve"> eux des difficultés </w:t>
+      </w:r>
+      <w:r>
+        <w:rPr>
+          <w:lang w:val="fr-CA"/>
+        </w:rPr>
+        <w:t>notamment</w:t>
+      </w:r>
+      <w:r>
+        <w:rPr>
+          <w:lang w:val="fr-CA"/>
+        </w:rPr>
+        <w:t xml:space="preserve"> avec la base de </w:t>
+      </w:r>
+      <w:r>
+        <w:rPr>
+          <w:lang w:val="fr-CA"/>
+        </w:rPr>
+        <w:t>données</w:t>
+      </w:r>
+      <w:r>
+        <w:rPr>
+          <w:lang w:val="fr-CA"/>
+        </w:rPr>
+        <w:t xml:space="preserve"> et la connexion avec la base de </w:t>
+      </w:r>
+      <w:r>
+        <w:rPr>
+          <w:lang w:val="fr-CA"/>
+        </w:rPr>
+        <w:t>données</w:t>
+      </w:r>
+      <w:r>
+        <w:rPr>
+          <w:lang w:val="fr-CA"/>
+        </w:rPr>
+        <w:t xml:space="preserve">. Nous avons </w:t>
+      </w:r>
+      <w:r>
+        <w:rPr>
+          <w:lang w:val="fr-CA"/>
+        </w:rPr>
+        <w:t>tenté</w:t>
+      </w:r>
+      <w:r>
+        <w:rPr>
+          <w:lang w:val="fr-CA"/>
+        </w:rPr>
+        <w:t xml:space="preserve"> avec docker </w:t>
+      </w:r>
+      <w:r>
+        <w:rPr>
+          <w:lang w:val="fr-CA"/>
+        </w:rPr>
+        <w:t>remote,</w:t>
+      </w:r>
+      <w:r>
+        <w:rPr>
+          <w:lang w:val="fr-CA"/>
+        </w:rPr>
+        <w:t xml:space="preserve"> </w:t>
+      </w:r>
+      <w:r>
+        <w:rPr>
+          <w:lang w:val="fr-CA"/>
+        </w:rPr>
+        <w:t>google cloud</w:t>
+      </w:r>
+      <w:r>
+        <w:rPr>
+          <w:lang w:val="fr-CA"/>
+        </w:rPr>
+        <w:t xml:space="preserve"> services et docker local finalement dans l’optique de mettre le site en ligne plus tard sur </w:t>
+      </w:r>
+      <w:r>
+        <w:rPr>
+          <w:lang w:val="fr-CA"/>
+        </w:rPr>
+        <w:t>des hébergeurs</w:t>
+      </w:r>
+      <w:r>
+        <w:rPr>
+          <w:lang w:val="fr-CA"/>
+        </w:rPr>
+        <w:t xml:space="preserve"> comme </w:t>
+      </w:r>
+      <w:proofErr w:type="spellStart"/>
+      <w:r>
+        <w:rPr>
+          <w:lang w:val="fr-CA"/>
+        </w:rPr>
+        <w:t>digitalocean</w:t>
+      </w:r>
+      <w:proofErr w:type="spellEnd"/>
+      <w:r>
+        <w:rPr>
+          <w:lang w:val="fr-CA"/>
+        </w:rPr>
+        <w:t xml:space="preserve"> ou </w:t>
+      </w:r>
+      <w:proofErr w:type="spellStart"/>
+      <w:r>
+        <w:rPr>
+          <w:lang w:val="fr-CA"/>
+        </w:rPr>
+        <w:t>netlify</w:t>
+      </w:r>
+      <w:proofErr w:type="spellEnd"/>
+      <w:r>
+        <w:rPr>
+          <w:lang w:val="fr-CA"/>
+        </w:rPr>
+        <w:t xml:space="preserve">. </w:t>
+      </w:r>
+      <w:r>
+        <w:rPr>
+          <w:lang w:val="fr-CA"/>
+        </w:rPr>
+        <w:t>Malheureusement,</w:t>
+      </w:r>
+      <w:r>
+        <w:rPr>
+          <w:lang w:val="fr-CA"/>
+        </w:rPr>
+        <w:t xml:space="preserve"> en poursuivant le </w:t>
+      </w:r>
+      <w:r>
+        <w:rPr>
+          <w:lang w:val="fr-CA"/>
+        </w:rPr>
+        <w:t>développement,</w:t>
+      </w:r>
+      <w:r>
+        <w:rPr>
+          <w:lang w:val="fr-CA"/>
+        </w:rPr>
+        <w:t xml:space="preserve"> nous avons dut prioriser les aspects techniques requis et compté dans le cadre du cours au détriment de la mise en ligne puisque la mise en place de la base de </w:t>
+      </w:r>
+      <w:r>
+        <w:rPr>
+          <w:lang w:val="fr-CA"/>
+        </w:rPr>
+        <w:t>données</w:t>
+      </w:r>
+      <w:r>
+        <w:rPr>
+          <w:lang w:val="fr-CA"/>
+        </w:rPr>
+        <w:t xml:space="preserve">, api et la connexion avec l’interface a mise plus de temps que </w:t>
+      </w:r>
+      <w:r>
+        <w:rPr>
+          <w:lang w:val="fr-CA"/>
+        </w:rPr>
+        <w:t>prévu. Nous</w:t>
+      </w:r>
+      <w:r>
+        <w:rPr>
+          <w:lang w:val="fr-CA"/>
+        </w:rPr>
+        <w:t xml:space="preserve"> avons tout de même </w:t>
+      </w:r>
+      <w:r>
+        <w:rPr>
+          <w:lang w:val="fr-CA"/>
+        </w:rPr>
+        <w:t>réalisé</w:t>
+      </w:r>
+      <w:r>
+        <w:rPr>
+          <w:lang w:val="fr-CA"/>
+        </w:rPr>
+        <w:t xml:space="preserve"> les </w:t>
+      </w:r>
+      <w:r>
+        <w:rPr>
+          <w:lang w:val="fr-CA"/>
+        </w:rPr>
+        <w:t>fonctionnalités</w:t>
+      </w:r>
+      <w:r>
+        <w:rPr>
+          <w:lang w:val="fr-CA"/>
+        </w:rPr>
+        <w:t xml:space="preserve"> clés du projet des objectifs finaux. </w:t>
+      </w:r>
+    </w:p>
+    <w:p>
+      <w:pPr>
+        <w:pStyle w:val="ListParagraph"/>
+        <w:numPr>
+          <w:ilvl w:val="0"/>
+          <w:numId w:val="9"/>
+        </w:numPr>
+        <w:rPr>
+          <w:lang w:val="fr-CA"/>
+        </w:rPr>
+      </w:pPr>
+      <w:r>
+        <w:rPr>
+          <w:rStyle w:val="Heading2Char"/>
+        </w:rPr>
+        <w:t>Sources importantes du projet (s’il y a lieu) - Librairies utilisées – Stratégies explorées.</w:t>
+      </w:r>
+      <w:r>
+        <w:rPr>
+          <w:rStyle w:val="Heading2Char"/>
+        </w:rPr>
+        <w:t xml:space="preserve"> </w:t>
+      </w:r>
+      <w:r>
+        <w:rPr>
+          <w:rStyle w:val="Heading2Char"/>
+        </w:rPr>
+        <w:t>General</w:t>
+      </w:r>
+      <w:r>
+        <w:rPr>
+          <w:lang w:val="fr-CA"/>
+        </w:rPr>
+        <w:t> :</w:t>
+      </w:r>
+    </w:p>
+    <w:p>
+      <w:pPr>
+        <w:ind w:left="708"/>
+        <w:rPr>
+          <w:lang w:val="fr-CA"/>
+        </w:rPr>
+      </w:pPr>
+      <w:r>
+        <w:rPr>
+          <w:lang w:val="fr-CA"/>
+        </w:rPr>
+        <w:t xml:space="preserve">Nos références pour le projet </w:t>
+      </w:r>
+      <w:r>
+        <w:rPr>
+          <w:lang w:val="fr-CA"/>
+        </w:rPr>
+        <w:t>ont</w:t>
+      </w:r>
+      <w:r>
+        <w:rPr>
+          <w:lang w:val="fr-CA"/>
+        </w:rPr>
+        <w:t xml:space="preserve"> majoritairement été</w:t>
+      </w:r>
+      <w:r>
+        <w:rPr>
+          <w:lang w:val="fr-CA"/>
+        </w:rPr>
+        <w:t> :</w:t>
+      </w:r>
+    </w:p>
+    <w:p>
+      <w:pPr>
+        <w:ind w:left="708"/>
+        <w:rPr>
+          <w:lang w:val="fr-CA"/>
+        </w:rPr>
+      </w:pPr>
+      <w:proofErr w:type="spellStart"/>
+      <w:r>
+        <w:rPr>
+          <w:lang w:val="fr-CA"/>
+        </w:rPr>
+        <w:t>O</w:t>
+      </w:r>
+      <w:r>
+        <w:rPr>
+          <w:lang w:val="fr-CA"/>
+        </w:rPr>
+        <w:t>penAi</w:t>
+      </w:r>
+      <w:proofErr w:type="spellEnd"/>
+      <w:r>
+        <w:rPr>
+          <w:lang w:val="fr-CA"/>
+        </w:rPr>
+        <w:t xml:space="preserve"> – </w:t>
+      </w:r>
+      <w:proofErr w:type="spellStart"/>
+      <w:r>
+        <w:rPr>
+          <w:lang w:val="fr-CA"/>
+        </w:rPr>
+        <w:t>chatGPT</w:t>
+      </w:r>
+      <w:proofErr w:type="spellEnd"/>
+      <w:r>
+        <w:rPr>
+          <w:lang w:val="fr-CA"/>
+        </w:rPr>
+        <w:t xml:space="preserve"> </w:t>
+      </w:r>
+    </w:p>
+    <w:p>
+      <w:pPr>
+        <w:ind w:left="708"/>
+        <w:rPr>
+          <w:lang w:val="en-US"/>
+        </w:rPr>
+      </w:pPr>
+      <w:hyperlink r:id="rId5" w:history="1">
+        <w:r>
+          <w:rPr>
+            <w:rStyle w:val="Hyperlink"/>
+            <w:lang w:val="en-US"/>
+          </w:rPr>
+          <w:t>https://www.youtube.com/watch?v=Ly-9VTXJlnA</w:t>
+        </w:r>
+        <w:r>
+          <w:rPr>
+            <w:rStyle w:val="Hyperlink"/>
+            <w:lang w:val="en-US"/>
+          </w:rPr>
+          <w:t xml:space="preserve"> - (Using</w:t>
+        </w:r>
+      </w:hyperlink>
+      <w:r>
+        <w:rPr>
+          <w:lang w:val="en-US"/>
+        </w:rPr>
+        <w:t xml:space="preserve"> Chart.</w:t>
+      </w:r>
+      <w:r>
+        <w:rPr>
+          <w:lang w:val="en-US"/>
+        </w:rPr>
+        <w:t>js with react)</w:t>
+      </w:r>
+      <w:r>
+        <w:rPr>
+          <w:lang w:val="en-US"/>
+        </w:rPr>
+        <w:t xml:space="preserve"> </w:t>
+      </w:r>
+    </w:p>
+    <w:p>
+      <w:pPr>
+        <w:ind w:left="708"/>
+        <w:rPr>
+          <w:lang w:val="en-US"/>
+        </w:rPr>
+      </w:pPr>
+      <w:hyperlink r:id="rId6" w:history="1">
+        <w:r>
+          <w:rPr>
+            <w:rStyle w:val="Hyperlink"/>
+            <w:lang w:val="en-US"/>
+          </w:rPr>
+          <w:t>https://www.youtube.com/watch?v=UdmAB5Hoqxg</w:t>
+        </w:r>
+      </w:hyperlink>
+      <w:r>
+        <w:rPr>
+          <w:lang w:val="en-US"/>
+        </w:rPr>
+        <w:t xml:space="preserve"> – (</w:t>
+      </w:r>
+      <w:r>
+        <w:rPr>
+          <w:lang w:val="en-US"/>
+        </w:rPr>
+        <w:t>How to Create a React Scheduler App - DHTMLX Tutorial</w:t>
+      </w:r>
+      <w:r>
+        <w:rPr>
+          <w:lang w:val="en-US"/>
+        </w:rPr>
+        <w:t>)</w:t>
+      </w:r>
+    </w:p>
+    <w:p>
+      <w:pPr>
+        <w:spacing w:line="240" w:lineRule="auto"/>
+        <w:ind w:left="708"/>
+        <w:rPr>
+          <w:rFonts w:ascii="Times New Roman" w:eastAsia="Times New Roman" w:hAnsi="Times New Roman" w:cs="Times New Roman"/>
+          <w:lang w:val="en-US" w:eastAsia="ja-JP"/>
+        </w:rPr>
+      </w:pPr>
+      <w:hyperlink r:id="rId7" w:history="1">
+        <w:r>
+          <w:rPr>
+            <w:rStyle w:val="Hyperlink"/>
+            <w:lang w:val="en-US"/>
+          </w:rPr>
+          <w:t>Programming with Mosh</w:t>
+        </w:r>
+      </w:hyperlink>
+      <w:r>
+        <w:rPr>
+          <w:lang w:val="en-US"/>
+        </w:rPr>
+        <w:t xml:space="preserve"> (</w:t>
+      </w:r>
+      <w:r>
+        <w:rPr>
+          <w:lang w:val="en-US"/>
+        </w:rPr>
+        <w:t>React Tutorial for Beginners</w:t>
+      </w:r>
+      <w:r>
+        <w:rPr>
+          <w:lang w:val="en-US"/>
+        </w:rPr>
+        <w:t>)</w:t>
+      </w:r>
+    </w:p>
+    <w:p>
+      <w:pPr>
+        <w:ind w:left="708"/>
+        <w:rPr>
+          <w:lang w:val="en-US"/>
+        </w:rPr>
+      </w:pPr>
+    </w:p>
+    <w:p>
+      <w:pPr>
+        <w:pStyle w:val="Heading2"/>
+        <w:numPr>
+          <w:ilvl w:val="0"/>
+          <w:numId w:val="9"/>
+        </w:numPr>
+      </w:pPr>
+      <w:r>
+        <w:t>Événements importants et vos commentaires sur la session</w:t>
+      </w:r>
+    </w:p>
+    <w:p>
+      <w:pPr>
+        <w:ind w:left="708"/>
+      </w:pPr>
+      <w:r>
+        <w:t xml:space="preserve">Nous avons eu plus de fils à retordre avec la base de donnée/api que prévu et nous avons eu des soucis comme : tout fonctionne un jour et ont revient le lendemain et plus rien ne marche, mais on a fini par trouver des solutions avec le temps. (Jessika) J’ai trouvé que cette session était particulièrement difficile car plus charger en cours complexes. Pour moi avois beaucoup de gros projet a été difficile </w:t>
+      </w:r>
+      <w:r>
+        <w:t>à</w:t>
+      </w:r>
+      <w:r>
+        <w:t xml:space="preserve"> gérer et essoufflant mentalement.</w:t>
+      </w:r>
+    </w:p>
+    <w:p>
+      <w:pPr>
+        <w:pStyle w:val="Heading1"/>
+        <w:rPr>
+          <w:rFonts w:eastAsiaTheme="minorHAnsi"/>
+          <w:lang w:val="fr-CA" w:eastAsia="en-US"/>
+        </w:rPr>
+      </w:pPr>
+      <w:r>
+        <w:rPr>
+          <w:rFonts w:eastAsiaTheme="minorHAnsi"/>
+          <w:lang w:val="fr-CA" w:eastAsia="en-US"/>
+        </w:rPr>
+        <w:lastRenderedPageBreak/>
+        <w:t xml:space="preserve">Fonctionnalités </w:t>
+      </w:r>
+    </w:p>
+    <w:p>
+      <w:pPr>
+        <w:pStyle w:val="Heading3"/>
+        <w:rPr>
+          <w:lang w:val="fr-CA" w:eastAsia="en-US"/>
+        </w:rPr>
+      </w:pPr>
+      <w:r>
+        <w:rPr>
+          <w:lang w:val="fr-CA" w:eastAsia="en-US"/>
+        </w:rPr>
+        <w:t>Parfaitement fonctionnelles</w:t>
+      </w:r>
+    </w:p>
+    <w:p>
+      <w:pPr>
+        <w:pStyle w:val="ListParagraph"/>
+        <w:numPr>
+          <w:ilvl w:val="0"/>
+          <w:numId w:val="7"/>
+        </w:numPr>
+        <w:rPr>
+          <w:lang w:val="fr-CA" w:eastAsia="en-US"/>
+        </w:rPr>
+      </w:pPr>
+      <w:r>
+        <w:rPr>
+          <w:lang w:val="fr-CA" w:eastAsia="en-US"/>
+        </w:rPr>
+        <w:t>Création d’usager</w:t>
+      </w:r>
+    </w:p>
+    <w:p>
+      <w:pPr>
+        <w:pStyle w:val="ListParagraph"/>
+        <w:numPr>
+          <w:ilvl w:val="0"/>
+          <w:numId w:val="7"/>
+        </w:numPr>
+        <w:rPr>
+          <w:lang w:val="fr-CA" w:eastAsia="en-US"/>
+        </w:rPr>
+      </w:pPr>
+      <w:r>
+        <w:rPr>
+          <w:lang w:val="fr-CA" w:eastAsia="en-US"/>
+        </w:rPr>
+        <w:t>Connexion d’usagers</w:t>
+      </w:r>
+    </w:p>
+    <w:p>
+      <w:pPr>
+        <w:pStyle w:val="ListParagraph"/>
+        <w:numPr>
+          <w:ilvl w:val="0"/>
+          <w:numId w:val="7"/>
+        </w:numPr>
+        <w:rPr>
+          <w:lang w:val="fr-CA" w:eastAsia="en-US"/>
+        </w:rPr>
+      </w:pPr>
+      <w:r>
+        <w:rPr>
+          <w:lang w:val="fr-CA" w:eastAsia="en-US"/>
+        </w:rPr>
+        <w:t>Créer des différents modules dans une page</w:t>
+      </w:r>
+    </w:p>
+    <w:p>
+      <w:pPr>
+        <w:pStyle w:val="ListParagraph"/>
+        <w:numPr>
+          <w:ilvl w:val="1"/>
+          <w:numId w:val="7"/>
+        </w:numPr>
+        <w:rPr>
+          <w:lang w:val="fr-CA" w:eastAsia="en-US"/>
+        </w:rPr>
+      </w:pPr>
+      <w:r>
+        <w:rPr>
+          <w:lang w:val="fr-CA" w:eastAsia="en-US"/>
+        </w:rPr>
+        <w:t>Note</w:t>
+      </w:r>
+    </w:p>
+    <w:p>
+      <w:pPr>
+        <w:pStyle w:val="ListParagraph"/>
+        <w:numPr>
+          <w:ilvl w:val="1"/>
+          <w:numId w:val="7"/>
+        </w:numPr>
+        <w:rPr>
+          <w:lang w:val="fr-CA" w:eastAsia="en-US"/>
+        </w:rPr>
+      </w:pPr>
+      <w:r>
+        <w:rPr>
+          <w:lang w:val="fr-CA" w:eastAsia="en-US"/>
+        </w:rPr>
+        <w:t>Calendrier</w:t>
+      </w:r>
+    </w:p>
+    <w:p>
+      <w:pPr>
+        <w:pStyle w:val="ListParagraph"/>
+        <w:numPr>
+          <w:ilvl w:val="1"/>
+          <w:numId w:val="7"/>
+        </w:numPr>
+        <w:rPr>
+          <w:lang w:val="fr-CA" w:eastAsia="en-US"/>
+        </w:rPr>
+      </w:pPr>
+      <w:r>
+        <w:rPr>
+          <w:lang w:val="fr-CA" w:eastAsia="en-US"/>
+        </w:rPr>
+        <w:t>Budget</w:t>
+      </w:r>
+    </w:p>
+    <w:p>
+      <w:pPr>
+        <w:pStyle w:val="ListParagraph"/>
+        <w:numPr>
+          <w:ilvl w:val="0"/>
+          <w:numId w:val="7"/>
+        </w:numPr>
+        <w:rPr>
+          <w:lang w:val="fr-CA" w:eastAsia="en-US"/>
+        </w:rPr>
+      </w:pPr>
+      <w:r>
+        <w:rPr>
+          <w:lang w:val="fr-CA" w:eastAsia="en-US"/>
+        </w:rPr>
+        <w:t>Écrire des notes dans module de note et l’enregistrer dans la base de données</w:t>
+      </w:r>
+    </w:p>
+    <w:p>
+      <w:pPr>
+        <w:pStyle w:val="ListParagraph"/>
+        <w:numPr>
+          <w:ilvl w:val="0"/>
+          <w:numId w:val="7"/>
+        </w:numPr>
+        <w:rPr>
+          <w:lang w:val="fr-CA" w:eastAsia="en-US"/>
+        </w:rPr>
+      </w:pPr>
+      <w:r>
+        <w:rPr>
+          <w:lang w:val="fr-CA" w:eastAsia="en-US"/>
+        </w:rPr>
+        <w:t>Créé</w:t>
+      </w:r>
+      <w:r>
+        <w:rPr>
+          <w:lang w:val="fr-CA" w:eastAsia="en-US"/>
+        </w:rPr>
+        <w:t>, Modifier et Supprimer</w:t>
+      </w:r>
+      <w:r>
+        <w:rPr>
+          <w:lang w:val="fr-CA" w:eastAsia="en-US"/>
+        </w:rPr>
+        <w:t xml:space="preserve"> des </w:t>
+      </w:r>
+      <w:r>
+        <w:rPr>
+          <w:lang w:val="fr-CA" w:eastAsia="en-US"/>
+        </w:rPr>
+        <w:t>évènements</w:t>
+      </w:r>
+      <w:r>
+        <w:rPr>
+          <w:lang w:val="fr-CA" w:eastAsia="en-US"/>
+        </w:rPr>
+        <w:t xml:space="preserve"> dans l’horaire</w:t>
+      </w:r>
+      <w:r>
+        <w:rPr>
+          <w:lang w:val="fr-CA" w:eastAsia="en-US"/>
+        </w:rPr>
+        <w:t xml:space="preserve"> </w:t>
+      </w:r>
+      <w:r>
+        <w:rPr>
+          <w:lang w:val="fr-CA" w:eastAsia="en-US"/>
+        </w:rPr>
+        <w:t>et les enregistrer dans la base de données</w:t>
+      </w:r>
+    </w:p>
+    <w:p>
+      <w:pPr>
+        <w:pStyle w:val="ListParagraph"/>
+        <w:numPr>
+          <w:ilvl w:val="0"/>
+          <w:numId w:val="7"/>
+        </w:numPr>
+        <w:rPr>
+          <w:lang w:val="fr-CA" w:eastAsia="en-US"/>
+        </w:rPr>
+      </w:pPr>
+      <w:r>
+        <w:rPr>
+          <w:lang w:val="fr-CA" w:eastAsia="en-US"/>
+        </w:rPr>
+        <w:t>Créé un budget et ajouter des nouvelles données</w:t>
+      </w:r>
+    </w:p>
+    <w:p>
+      <w:pPr>
+        <w:pStyle w:val="ListParagraph"/>
+        <w:numPr>
+          <w:ilvl w:val="0"/>
+          <w:numId w:val="7"/>
+        </w:numPr>
+        <w:rPr>
+          <w:lang w:val="fr-CA" w:eastAsia="en-US"/>
+        </w:rPr>
+      </w:pPr>
+      <w:r>
+        <w:rPr>
+          <w:lang w:val="fr-CA" w:eastAsia="en-US"/>
+        </w:rPr>
+        <w:t>Ajouter de nouvelles pages</w:t>
+      </w:r>
+    </w:p>
+    <w:p>
+      <w:pPr>
+        <w:pStyle w:val="ListParagraph"/>
+        <w:numPr>
+          <w:ilvl w:val="0"/>
+          <w:numId w:val="7"/>
+        </w:numPr>
+        <w:rPr>
+          <w:lang w:val="fr-CA" w:eastAsia="en-US"/>
+        </w:rPr>
+      </w:pPr>
+      <w:r>
+        <w:rPr>
+          <w:lang w:val="fr-CA" w:eastAsia="en-US"/>
+        </w:rPr>
+        <w:t>Suggestion de contacts</w:t>
+      </w:r>
+    </w:p>
+    <w:p>
+      <w:pPr>
+        <w:pStyle w:val="ListParagraph"/>
+        <w:numPr>
+          <w:ilvl w:val="0"/>
+          <w:numId w:val="7"/>
+        </w:numPr>
+        <w:rPr>
+          <w:lang w:val="fr-CA" w:eastAsia="en-US"/>
+        </w:rPr>
+      </w:pPr>
+      <w:r>
+        <w:rPr>
+          <w:lang w:val="fr-CA" w:eastAsia="en-US"/>
+        </w:rPr>
+        <w:t xml:space="preserve">Ajouter un contact en cliquant dessus ceux </w:t>
+      </w:r>
+      <w:r>
+        <w:rPr>
+          <w:lang w:val="fr-CA" w:eastAsia="en-US"/>
+        </w:rPr>
+        <w:t>suggéré</w:t>
+      </w:r>
+    </w:p>
+    <w:p>
+      <w:pPr>
+        <w:pStyle w:val="Heading3"/>
+        <w:rPr>
+          <w:lang w:val="fr-CA" w:eastAsia="en-US"/>
+        </w:rPr>
+      </w:pPr>
+      <w:r>
+        <w:rPr>
+          <w:lang w:val="fr-CA" w:eastAsia="en-US"/>
+        </w:rPr>
+        <w:t>Semi-fonctionnelles</w:t>
+      </w:r>
+    </w:p>
+    <w:p>
+      <w:pPr>
+        <w:pStyle w:val="ListParagraph"/>
+        <w:numPr>
+          <w:ilvl w:val="0"/>
+          <w:numId w:val="7"/>
+        </w:numPr>
+        <w:rPr>
+          <w:lang w:val="fr-CA" w:eastAsia="en-US"/>
+        </w:rPr>
+      </w:pPr>
+      <w:r>
+        <w:rPr>
+          <w:lang w:val="fr-CA" w:eastAsia="en-US"/>
+        </w:rPr>
+        <w:t>Lier les modules aux pages</w:t>
+      </w:r>
+    </w:p>
+    <w:p>
+      <w:pPr>
+        <w:pStyle w:val="Heading3"/>
+        <w:rPr>
+          <w:lang w:val="fr-CA" w:eastAsia="en-US"/>
+        </w:rPr>
+      </w:pPr>
+      <w:r>
+        <w:rPr>
+          <w:lang w:val="fr-CA" w:eastAsia="en-US"/>
+        </w:rPr>
+        <w:t>Non fonctionnelles</w:t>
+      </w:r>
+    </w:p>
+    <w:p>
+      <w:pPr>
+        <w:pStyle w:val="ListParagraph"/>
+        <w:numPr>
+          <w:ilvl w:val="0"/>
+          <w:numId w:val="7"/>
+        </w:numPr>
+        <w:rPr>
+          <w:lang w:val="fr-CA" w:eastAsia="en-US"/>
+        </w:rPr>
+      </w:pPr>
+      <w:r>
+        <w:rPr>
+          <w:lang w:val="fr-CA" w:eastAsia="en-US"/>
+        </w:rPr>
+        <w:t>Recherche avec l’</w:t>
+      </w:r>
+      <w:r>
+        <w:rPr>
+          <w:lang w:val="fr-CA" w:eastAsia="en-US"/>
+        </w:rPr>
+        <w:t>icône</w:t>
+      </w:r>
+      <w:r>
+        <w:rPr>
+          <w:lang w:val="fr-CA" w:eastAsia="en-US"/>
+        </w:rPr>
+        <w:t xml:space="preserve"> de loupe</w:t>
+      </w:r>
+    </w:p>
+    <w:p>
+      <w:pPr>
+        <w:pStyle w:val="ListParagraph"/>
+        <w:numPr>
+          <w:ilvl w:val="0"/>
+          <w:numId w:val="7"/>
+        </w:numPr>
+        <w:rPr>
+          <w:lang w:val="fr-CA" w:eastAsia="en-US"/>
+        </w:rPr>
+      </w:pPr>
+      <w:r>
+        <w:rPr>
+          <w:lang w:val="fr-CA" w:eastAsia="en-US"/>
+        </w:rPr>
+        <w:t xml:space="preserve">Modifier les </w:t>
+      </w:r>
+      <w:r>
+        <w:rPr>
+          <w:lang w:val="fr-CA" w:eastAsia="en-US"/>
+        </w:rPr>
+        <w:t>dimensions</w:t>
+      </w:r>
+      <w:r>
+        <w:rPr>
+          <w:lang w:val="fr-CA" w:eastAsia="en-US"/>
+        </w:rPr>
+        <w:t xml:space="preserve"> modules</w:t>
+      </w:r>
+    </w:p>
+    <w:p>
+      <w:pPr>
+        <w:pStyle w:val="ListParagraph"/>
+        <w:numPr>
+          <w:ilvl w:val="0"/>
+          <w:numId w:val="7"/>
+        </w:numPr>
+        <w:rPr>
+          <w:lang w:val="fr-CA" w:eastAsia="en-US"/>
+        </w:rPr>
+      </w:pPr>
+      <w:r>
+        <w:rPr>
+          <w:lang w:val="fr-CA" w:eastAsia="en-US"/>
+        </w:rPr>
+        <w:t>Retirer</w:t>
+      </w:r>
+      <w:r>
+        <w:rPr>
+          <w:lang w:val="fr-CA" w:eastAsia="en-US"/>
+        </w:rPr>
+        <w:t xml:space="preserve"> les modules</w:t>
+      </w:r>
+    </w:p>
+    <w:p>
+      <w:pPr>
+        <w:pStyle w:val="ListParagraph"/>
+        <w:numPr>
+          <w:ilvl w:val="0"/>
+          <w:numId w:val="7"/>
+        </w:numPr>
+        <w:rPr>
+          <w:lang w:val="fr-CA" w:eastAsia="en-US"/>
+        </w:rPr>
+      </w:pPr>
+      <w:r>
+        <w:rPr>
+          <w:lang w:val="fr-CA" w:eastAsia="en-US"/>
+        </w:rPr>
+        <w:t>Modifier l’ordre des modules dans les pages</w:t>
+      </w:r>
+    </w:p>
+    <w:p>
+      <w:pPr>
+        <w:pStyle w:val="Heading3"/>
+        <w:rPr>
+          <w:lang w:val="fr-CA" w:eastAsia="en-US"/>
+        </w:rPr>
+      </w:pPr>
+      <w:r>
+        <w:rPr>
+          <w:lang w:val="fr-CA" w:eastAsia="en-US"/>
+        </w:rPr>
+        <w:t>Abandonnées</w:t>
+      </w:r>
+    </w:p>
+    <w:p>
+      <w:pPr>
+        <w:pStyle w:val="ListParagraph"/>
+        <w:numPr>
+          <w:ilvl w:val="0"/>
+          <w:numId w:val="7"/>
+        </w:numPr>
+        <w:rPr>
+          <w:lang w:val="fr-CA" w:eastAsia="en-US"/>
+        </w:rPr>
+      </w:pPr>
+      <w:r>
+        <w:rPr>
+          <w:lang w:val="fr-CA" w:eastAsia="en-US"/>
+        </w:rPr>
+        <w:t xml:space="preserve"> Module </w:t>
+      </w:r>
+      <w:r>
+        <w:rPr>
+          <w:lang w:val="fr-CA" w:eastAsia="en-US"/>
+        </w:rPr>
+        <w:t>évènement</w:t>
+      </w:r>
+      <w:r>
+        <w:rPr>
+          <w:lang w:val="fr-CA" w:eastAsia="en-US"/>
+        </w:rPr>
+        <w:t xml:space="preserve"> (intégrer dans calendrier)</w:t>
+      </w:r>
+    </w:p>
+    <w:p>
+      <w:pPr>
+        <w:pStyle w:val="ListParagraph"/>
+        <w:numPr>
+          <w:ilvl w:val="0"/>
+          <w:numId w:val="7"/>
+        </w:numPr>
+        <w:rPr>
+          <w:lang w:val="fr-CA" w:eastAsia="en-US"/>
+        </w:rPr>
+      </w:pPr>
+      <w:r>
+        <w:rPr>
+          <w:lang w:val="fr-CA" w:eastAsia="en-US"/>
+        </w:rPr>
+        <w:t>Thèmes</w:t>
+      </w:r>
+      <w:r>
+        <w:rPr>
+          <w:lang w:val="fr-CA" w:eastAsia="en-US"/>
+        </w:rPr>
+        <w:t xml:space="preserve"> de couleurs pour l’utilisateur</w:t>
       </w:r>
     </w:p>
     <w:p>
@@ -312,7 +1339,7 @@
     </w:p>
     <w:p>
       <w:pPr>
-        <w:pStyle w:val="Titre1"/>
+        <w:pStyle w:val="Heading1"/>
         <w:rPr>
           <w:rFonts w:eastAsiaTheme="minorHAnsi"/>
           <w:lang w:val="fr-CA" w:eastAsia="en-US"/>
@@ -323,126 +1350,46 @@
           <w:rFonts w:eastAsiaTheme="minorHAnsi"/>
           <w:lang w:val="fr-CA" w:eastAsia="en-US"/>
         </w:rPr>
-        <w:t xml:space="preserve">Résumé du développement pendant la session </w:t>
-      </w:r>
-    </w:p>
-    <w:p>
-      <w:pPr>
-        <w:pStyle w:val="Titre2"/>
-        <w:numPr>
-          <w:ilvl w:val="0"/>
-          <w:numId w:val="9"/>
-        </w:numPr>
-        <w:rPr>
-          <w:lang w:val="fr-CA"/>
-        </w:rPr>
-      </w:pPr>
-      <w:r>
-        <w:t>Respect ou modification des objectifs – Difficultés rencontrées.</w:t>
-      </w:r>
-    </w:p>
-    <w:p>
-      <w:pPr>
-        <w:pStyle w:val="Paragraphedeliste"/>
-        <w:rPr>
-          <w:lang w:val="fr-CA"/>
-        </w:rPr>
-      </w:pPr>
-      <w:r>
-        <w:rPr>
-          <w:lang w:val="fr-CA"/>
-        </w:rPr>
-        <w:t>Pour la première partie de la session, cela c’est bien dérouler. Nous avons avancé le développement initial normalement. Nous nous somme</w:t>
-      </w:r>
-      <w:r>
-        <w:rPr>
-          <w:lang w:val="fr-CA"/>
-        </w:rPr>
-        <w:t>s</w:t>
-      </w:r>
-      <w:r>
-        <w:rPr>
-          <w:lang w:val="fr-CA"/>
-        </w:rPr>
-        <w:t xml:space="preserve"> vite rendu compte que </w:t>
-      </w:r>
-      <w:r>
-        <w:rPr>
-          <w:lang w:val="fr-CA"/>
-        </w:rPr>
-        <w:t>plusieurs objectifs fixés</w:t>
-      </w:r>
-      <w:r>
-        <w:rPr>
-          <w:lang w:val="fr-CA"/>
-        </w:rPr>
-        <w:t xml:space="preserve"> dans la planification ne pourront pas être atteint puisque nous avons eu plus de difficultés que prévu (ce qui est normal!). Nous </w:t>
-      </w:r>
-      <w:r>
-        <w:rPr>
-          <w:lang w:val="fr-CA"/>
-        </w:rPr>
-        <w:t>avons</w:t>
-      </w:r>
-      <w:r>
-        <w:rPr>
-          <w:lang w:val="fr-CA"/>
-        </w:rPr>
-        <w:t xml:space="preserve"> eux des difficultés </w:t>
-      </w:r>
-      <w:r>
-        <w:rPr>
-          <w:lang w:val="fr-CA"/>
-        </w:rPr>
-        <w:t>notamment</w:t>
-      </w:r>
-      <w:r>
-        <w:rPr>
-          <w:lang w:val="fr-CA"/>
-        </w:rPr>
-        <w:t xml:space="preserve"> avec la base de </w:t>
-      </w:r>
-      <w:r>
-        <w:rPr>
-          <w:lang w:val="fr-CA"/>
-        </w:rPr>
-        <w:t>données</w:t>
-      </w:r>
-      <w:r>
-        <w:rPr>
-          <w:lang w:val="fr-CA"/>
-        </w:rPr>
-        <w:t xml:space="preserve"> et la connexion avec la base de </w:t>
-      </w:r>
-      <w:r>
-        <w:rPr>
-          <w:lang w:val="fr-CA"/>
-        </w:rPr>
-        <w:t>données</w:t>
-      </w:r>
-      <w:r>
-        <w:rPr>
-          <w:lang w:val="fr-CA"/>
-        </w:rPr>
-        <w:t xml:space="preserve">. Nous avons </w:t>
-      </w:r>
-      <w:r>
-        <w:rPr>
-          <w:lang w:val="fr-CA"/>
-        </w:rPr>
-        <w:t>tenté</w:t>
-      </w:r>
-      <w:r>
-        <w:rPr>
-          <w:lang w:val="fr-CA"/>
-        </w:rPr>
-        <w:t xml:space="preserve"> avec docker </w:t>
-      </w:r>
-      <w:r>
-        <w:rPr>
-          <w:lang w:val="fr-CA"/>
-        </w:rPr>
-        <w:t>remote,</w:t>
+        <w:t xml:space="preserve">Améliorations possibles </w:t>
+      </w:r>
+    </w:p>
+    <w:p>
+      <w:pPr>
+        <w:rPr>
+          <w:sz w:val="16"/>
+          <w:szCs w:val="16"/>
+          <w:lang w:val="fr-CA"/>
+        </w:rPr>
+      </w:pPr>
+      <w:r>
+        <w:rPr>
+          <w:lang w:val="fr-CA"/>
+        </w:rPr>
+        <w:t xml:space="preserve">L’ajout et la création de modules peuvent </w:t>
+      </w:r>
+      <w:r>
+        <w:rPr>
+          <w:lang w:val="fr-CA"/>
+        </w:rPr>
+        <w:t>être plus modulaires</w:t>
+      </w:r>
+      <w:r>
+        <w:rPr>
+          <w:lang w:val="fr-CA"/>
+        </w:rPr>
+        <w:t xml:space="preserve"> pour rendre la tache plus facile puisque c’est un élément important du projet</w:t>
+      </w:r>
+      <w:r>
+        <w:rPr>
+          <w:lang w:val="fr-CA"/>
+        </w:rPr>
+        <w:t xml:space="preserve">. La structure et consistance de la base de données pourrait être </w:t>
+      </w:r>
+      <w:r>
+        <w:rPr>
+          <w:lang w:val="fr-CA"/>
+        </w:rPr>
+        <w:t>renforcée. La</w:t>
       </w:r>
       <w:r>
         <w:rPr>
@@ -454,258 +1401,254 @@
         <w:rPr>
           <w:lang w:val="fr-CA"/>
         </w:rPr>
-        <w:t>google cloud</w:t>
-      </w:r>
-      <w:r>
-        <w:rPr>
-          <w:lang w:val="fr-CA"/>
-        </w:rPr>
-        <w:t xml:space="preserve"> services et docker local finalement dans l’optique de mettre le site en ligne plus tard sur </w:t>
-      </w:r>
-      <w:r>
-        <w:rPr>
-          <w:lang w:val="fr-CA"/>
-        </w:rPr>
-        <w:t>des hébergeurs</w:t>
-      </w:r>
-      <w:r>
-        <w:rPr>
-          <w:lang w:val="fr-CA"/>
-        </w:rPr>
-        <w:t xml:space="preserve"> comme </w:t>
+        <w:t>consistance</w:t>
+      </w:r>
+      <w:r>
+        <w:rPr>
+          <w:lang w:val="fr-CA"/>
+        </w:rPr>
+        <w:t xml:space="preserve"> dans le code pourrait être mieux dans l’utilisation du </w:t>
       </w:r>
       <w:proofErr w:type="spellStart"/>
       <w:r>
         <w:rPr>
           <w:lang w:val="fr-CA"/>
         </w:rPr>
-        <w:t>digitalocean</w:t>
+        <w:t>css</w:t>
       </w:r>
       <w:proofErr w:type="spellEnd"/>
       <w:r>
         <w:rPr>
           <w:lang w:val="fr-CA"/>
         </w:rPr>
-        <w:t xml:space="preserve"> ou </w:t>
+        <w:t xml:space="preserve"> vs </w:t>
       </w:r>
       <w:proofErr w:type="spellStart"/>
       <w:r>
         <w:rPr>
           <w:lang w:val="fr-CA"/>
         </w:rPr>
-        <w:t>netlify</w:t>
+        <w:t>tailwind</w:t>
       </w:r>
       <w:proofErr w:type="spellEnd"/>
       <w:r>
         <w:rPr>
           <w:lang w:val="fr-CA"/>
         </w:rPr>
-        <w:t xml:space="preserve">. </w:t>
-      </w:r>
-      <w:r>
-        <w:rPr>
-          <w:lang w:val="fr-CA"/>
-        </w:rPr>
-        <w:t>Malheureusement,</w:t>
-      </w:r>
-      <w:r>
-        <w:rPr>
-          <w:lang w:val="fr-CA"/>
-        </w:rPr>
-        <w:t xml:space="preserve"> en poursuivant le </w:t>
-      </w:r>
-      <w:r>
-        <w:rPr>
-          <w:lang w:val="fr-CA"/>
-        </w:rPr>
-        <w:t>développement,</w:t>
-      </w:r>
-      <w:r>
-        <w:rPr>
-          <w:lang w:val="fr-CA"/>
-        </w:rPr>
-        <w:t xml:space="preserve"> nous avons dut prioriser les aspects techniques requis et compté dans le cadre du cours au détriment de la mise en ligne puisque la mise en place de la base de </w:t>
-      </w:r>
-      <w:r>
-        <w:rPr>
-          <w:lang w:val="fr-CA"/>
-        </w:rPr>
-        <w:t>données</w:t>
-      </w:r>
-      <w:r>
-        <w:rPr>
-          <w:lang w:val="fr-CA"/>
-        </w:rPr>
-        <w:t xml:space="preserve">, api et la connexion avec l’interface a mise plus de temps que </w:t>
-      </w:r>
-      <w:r>
-        <w:rPr>
-          <w:lang w:val="fr-CA"/>
-        </w:rPr>
-        <w:t>prévu. Nous</w:t>
-      </w:r>
-      <w:r>
-        <w:rPr>
-          <w:lang w:val="fr-CA"/>
-        </w:rPr>
-        <w:t xml:space="preserve"> avons tout de même </w:t>
-      </w:r>
-      <w:r>
-        <w:rPr>
-          <w:lang w:val="fr-CA"/>
-        </w:rPr>
-        <w:t>réalisé</w:t>
-      </w:r>
-      <w:r>
-        <w:rPr>
-          <w:lang w:val="fr-CA"/>
-        </w:rPr>
-        <w:t xml:space="preserve"> les </w:t>
-      </w:r>
-      <w:r>
-        <w:rPr>
-          <w:lang w:val="fr-CA"/>
-        </w:rPr>
-        <w:t>fonctionnalités</w:t>
-      </w:r>
-      <w:r>
-        <w:rPr>
-          <w:lang w:val="fr-CA"/>
-        </w:rPr>
-        <w:t xml:space="preserve"> clés du projet des objectifs finaux. </w:t>
-      </w:r>
-    </w:p>
-    <w:p>
-      <w:pPr>
-        <w:pStyle w:val="Paragraphedeliste"/>
-        <w:numPr>
-          <w:ilvl w:val="0"/>
-          <w:numId w:val="9"/>
-        </w:numPr>
-        <w:rPr>
-          <w:lang w:val="fr-CA"/>
-        </w:rPr>
-      </w:pPr>
-      <w:r>
-        <w:rPr>
-          <w:rStyle w:val="Titre2Car"/>
-        </w:rPr>
-        <w:t>Sources importantes du projet (s’il y a lieu) - Librairies utilisées – Stratégies explorées.</w:t>
-      </w:r>
-      <w:r>
-        <w:rPr>
-          <w:rStyle w:val="Titre2Car"/>
+        <w:t>,</w:t>
+      </w:r>
+      <w:r>
+        <w:rPr>
+          <w:lang w:val="fr-CA"/>
+        </w:rPr>
+        <w:t xml:space="preserve"> car certains fichiers sont en css et d’autres en tailwind. Même chose pour les components </w:t>
+      </w:r>
+      <w:r>
+        <w:rPr>
+          <w:lang w:val="fr-CA"/>
+        </w:rPr>
+        <w:t>React,</w:t>
+      </w:r>
+      <w:r>
+        <w:rPr>
+          <w:lang w:val="fr-CA"/>
+        </w:rPr>
+        <w:t xml:space="preserve"> certains sont en </w:t>
+      </w:r>
+      <w:r>
+        <w:rPr>
+          <w:lang w:val="fr-CA"/>
+        </w:rPr>
+        <w:t>fonctions</w:t>
+      </w:r>
+      <w:r>
+        <w:rPr>
+          <w:lang w:val="fr-CA"/>
+        </w:rPr>
+        <w:t xml:space="preserve"> et d’autres en </w:t>
+      </w:r>
+      <w:r>
+        <w:rPr>
+          <w:lang w:val="fr-CA"/>
+        </w:rPr>
+        <w:t>classe.</w:t>
+      </w:r>
+      <w:r>
+        <w:rPr>
+          <w:lang w:val="fr-CA"/>
+        </w:rPr>
+        <w:t xml:space="preserve"> C’est normal puisque nous étions en apprentissage de react en </w:t>
+      </w:r>
+      <w:r>
+        <w:rPr>
+          <w:lang w:val="fr-CA"/>
+        </w:rPr>
+        <w:t>même</w:t>
+      </w:r>
+      <w:r>
+        <w:rPr>
+          <w:lang w:val="fr-CA"/>
+        </w:rPr>
+        <w:t xml:space="preserve"> temps de l’avancement du projet, mais </w:t>
+      </w:r>
+      <w:r>
+        <w:rPr>
+          <w:lang w:val="fr-CA"/>
+        </w:rPr>
+        <w:t>un reformatage</w:t>
+      </w:r>
+      <w:r>
+        <w:rPr>
+          <w:lang w:val="fr-CA"/>
+        </w:rPr>
+        <w:t xml:space="preserve"> pourrait régler certaines </w:t>
+      </w:r>
+      <w:r>
+        <w:rPr>
+          <w:lang w:val="fr-CA"/>
+        </w:rPr>
+        <w:t>inconsistances</w:t>
+      </w:r>
+      <w:r>
+        <w:rPr>
+          <w:lang w:val="fr-CA"/>
+        </w:rPr>
+        <w:t xml:space="preserve">. Les exports des </w:t>
+      </w:r>
+      <w:r>
+        <w:rPr>
+          <w:lang w:val="fr-CA"/>
+        </w:rPr>
+        <w:t>components</w:t>
+      </w:r>
+      <w:r>
+        <w:rPr>
+          <w:lang w:val="fr-CA"/>
+        </w:rPr>
+        <w:t xml:space="preserve"> sont </w:t>
+      </w:r>
+      <w:r>
+        <w:rPr>
+          <w:lang w:val="fr-CA"/>
+        </w:rPr>
+        <w:t>suggérés</w:t>
+      </w:r>
+      <w:r>
+        <w:rPr>
+          <w:lang w:val="fr-CA"/>
+        </w:rPr>
+        <w:t xml:space="preserve"> d’</w:t>
+      </w:r>
+      <w:r>
+        <w:rPr>
+          <w:lang w:val="fr-CA"/>
+        </w:rPr>
+        <w:t>être</w:t>
+      </w:r>
+      <w:r>
+        <w:rPr>
+          <w:lang w:val="fr-CA"/>
+        </w:rPr>
+        <w:t xml:space="preserve"> en même temps que leurs déclarations au lieu d’un export default</w:t>
+      </w:r>
+      <w:r>
+        <w:rPr>
+          <w:lang w:val="fr-CA"/>
+        </w:rPr>
+        <w:t xml:space="preserve"> « string</w:t>
+      </w:r>
+      <w:r>
+        <w:rPr>
+          <w:lang w:val="fr-CA"/>
+        </w:rPr>
+        <w:t xml:space="preserve"> du nom qu’on lui donne </w:t>
+      </w:r>
+      <w:r>
+        <w:rPr>
+          <w:lang w:val="fr-CA"/>
+        </w:rPr>
+        <w:t>». Ex</w:t>
+      </w:r>
+      <w:r>
+        <w:rPr>
+          <w:lang w:val="fr-CA"/>
+        </w:rPr>
+        <w:t xml:space="preserve"> : export default </w:t>
+      </w:r>
+      <w:proofErr w:type="spellStart"/>
+      <w:r>
+        <w:rPr>
+          <w:lang w:val="fr-CA"/>
+        </w:rPr>
+        <w:t>function</w:t>
+      </w:r>
+      <w:proofErr w:type="spellEnd"/>
+      <w:r>
+        <w:rPr>
+          <w:lang w:val="fr-CA"/>
         </w:rPr>
         <w:t xml:space="preserve"> </w:t>
       </w:r>
-      <w:r>
-        <w:rPr>
-          <w:rStyle w:val="Titre2Car"/>
-        </w:rPr>
-        <w:t>General</w:t>
-      </w:r>
-      <w:r>
-        <w:rPr>
-          <w:lang w:val="fr-CA"/>
-        </w:rPr>
-        <w:t> :</w:t>
-      </w:r>
-    </w:p>
-    <w:p>
-      <w:pPr>
-        <w:spacing w:line="285" w:lineRule="atLeast"/>
-        <w:ind w:left="708" w:firstLine="708"/>
-        <w:rPr>
-          <w:rFonts w:ascii="Consolas" w:eastAsia="Times New Roman" w:hAnsi="Consolas" w:cs="Times New Roman"/>
-          <w:color w:val="D4D4D4"/>
-          <w:sz w:val="21"/>
-          <w:szCs w:val="21"/>
-          <w:lang w:val="fr-CA"/>
-        </w:rPr>
-      </w:pPr>
+      <w:proofErr w:type="gramStart"/>
+      <w:r>
+        <w:rPr>
+          <w:lang w:val="fr-CA"/>
+        </w:rPr>
+        <w:t>Page(</w:t>
+      </w:r>
+      <w:proofErr w:type="gramEnd"/>
+      <w:r>
+        <w:rPr>
+          <w:lang w:val="fr-CA"/>
+        </w:rPr>
+        <w:t xml:space="preserve">){. </w:t>
+      </w:r>
+      <w:r>
+        <w:rPr>
+          <w:lang w:val="fr-CA"/>
+        </w:rPr>
+        <w:t>Ça</w:t>
+      </w:r>
+      <w:r>
+        <w:rPr>
+          <w:lang w:val="fr-CA"/>
+        </w:rPr>
+        <w:t xml:space="preserve"> l’</w:t>
+      </w:r>
+      <w:r>
+        <w:rPr>
+          <w:lang w:val="fr-CA"/>
+        </w:rPr>
+        <w:t>éviterait</w:t>
+      </w:r>
+      <w:r>
+        <w:rPr>
+          <w:lang w:val="fr-CA"/>
+        </w:rPr>
+        <w:t xml:space="preserve"> les erreurs de tapage manuel du nom </w:t>
+      </w:r>
       <w:proofErr w:type="spellStart"/>
-      <w:r>
-        <w:rPr>
-          <w:rFonts w:ascii="Consolas" w:eastAsia="Times New Roman" w:hAnsi="Consolas" w:cs="Times New Roman"/>
-          <w:color w:val="6A9955"/>
-          <w:sz w:val="21"/>
-          <w:szCs w:val="21"/>
-          <w:lang w:val="fr-CA"/>
-        </w:rPr>
-        <w:t>encodeURIComponent</w:t>
+      <w:proofErr w:type="gramStart"/>
+      <w:r>
+        <w:rPr>
+          <w:lang w:val="fr-CA"/>
+        </w:rPr>
+        <w:t>a</w:t>
       </w:r>
       <w:proofErr w:type="spellEnd"/>
-      <w:r>
-        <w:rPr>
-          <w:rFonts w:ascii="Consolas" w:eastAsia="Times New Roman" w:hAnsi="Consolas" w:cs="Times New Roman"/>
-          <w:color w:val="6A9955"/>
-          <w:sz w:val="21"/>
-          <w:szCs w:val="21"/>
-          <w:lang w:val="fr-CA"/>
-        </w:rPr>
-        <w:t xml:space="preserve"> - </w:t>
-      </w:r>
-      <w:proofErr w:type="spellStart"/>
-      <w:r>
-        <w:rPr>
-          <w:rFonts w:ascii="Consolas" w:eastAsia="Times New Roman" w:hAnsi="Consolas" w:cs="Times New Roman"/>
-          <w:color w:val="6A9955"/>
-          <w:sz w:val="21"/>
-          <w:szCs w:val="21"/>
-          <w:lang w:val="fr-CA"/>
-        </w:rPr>
-        <w:t>ref</w:t>
-      </w:r>
-      <w:proofErr w:type="spellEnd"/>
-      <w:r>
-        <w:rPr>
-          <w:rFonts w:ascii="Consolas" w:eastAsia="Times New Roman" w:hAnsi="Consolas" w:cs="Times New Roman"/>
-          <w:color w:val="6A9955"/>
-          <w:sz w:val="21"/>
-          <w:szCs w:val="21"/>
-          <w:lang w:val="fr-CA"/>
-        </w:rPr>
-        <w:t xml:space="preserve"> : https://www.geeksforgeeks.org/javascript-encodeuri-decodeuri-and-its-components-functions/</w:t>
-      </w:r>
-    </w:p>
-    <w:p>
-      <w:pPr>
-        <w:pStyle w:val="Titre2"/>
-        <w:numPr>
-          <w:ilvl w:val="0"/>
-          <w:numId w:val="9"/>
-        </w:numPr>
-      </w:pPr>
-      <w:r>
-        <w:t>Événements importants et vos commentaires sur la session</w:t>
-      </w:r>
-    </w:p>
-    <w:p>
-      <w:pPr>
-        <w:ind w:left="708"/>
-      </w:pPr>
-      <w:r>
-        <w:t>Nous avons eu plus de fils à retordre avec la base de donnée/api que prévu et nous avons eu des soucis comme : tout fonctionne un jour et ont revient le lendemain et plus rien ne marche, mais on a fini par trouver des solutions avec le temps. (Jessika) J’ai trouvé que cette session était particulièrement difficile car plus charger en cours complexes. Pour moi avois beaucoup de gros projet a été difficile a gérer et essoufflant mentalement.</w:t>
-      </w:r>
-    </w:p>
-    <w:p>
-      <w:pPr>
-        <w:ind w:left="360"/>
-      </w:pPr>
-      <w:r>
+      <w:proofErr w:type="gramEnd"/>
+      <w:r>
+        <w:rPr>
+          <w:lang w:val="fr-CA"/>
+        </w:rPr>
         <w:t xml:space="preserve"> </w:t>
       </w:r>
       <w:r>
-        <w:tab/>
-      </w:r>
-    </w:p>
-    <w:p>
-      <w:pPr>
-        <w:ind w:left="360"/>
-        <w:rPr>
-          <w:lang w:val="fr-CA"/>
-        </w:rPr>
-      </w:pPr>
+        <w:rPr>
+          <w:lang w:val="fr-CA"/>
+        </w:rPr>
+        <w:t>exporter. Mieux séparer l’algorithme de la structure de graph.</w:t>
+      </w:r>
     </w:p>
     <w:p>
       <w:pPr>
@@ -714,954 +1657,6 @@
         <w:adjustRightInd w:val="0"/>
         <w:spacing w:line="240" w:lineRule="auto"/>
         <w:rPr>
-          <w:rFonts w:ascii="Times New Roman" w:eastAsiaTheme="minorHAnsi" w:hAnsi="Times New Roman" w:cs="Times New Roman"/>
-          <w:color w:val="000000"/>
-          <w:sz w:val="24"/>
-          <w:szCs w:val="24"/>
-          <w:lang w:val="fr-CA" w:eastAsia="en-US"/>
-        </w:rPr>
-      </w:pPr>
-    </w:p>
-    <w:p>
-      <w:pPr>
-        <w:autoSpaceDE w:val="0"/>
-        <w:autoSpaceDN w:val="0"/>
-        <w:adjustRightInd w:val="0"/>
-        <w:spacing w:line="240" w:lineRule="auto"/>
-        <w:rPr>
-          <w:rFonts w:ascii="Times New Roman" w:eastAsiaTheme="minorHAnsi" w:hAnsi="Times New Roman" w:cs="Times New Roman"/>
-          <w:color w:val="000000"/>
-          <w:sz w:val="24"/>
-          <w:szCs w:val="24"/>
-          <w:lang w:val="fr-CA" w:eastAsia="en-US"/>
-        </w:rPr>
-      </w:pPr>
-    </w:p>
-    <w:p>
-      <w:pPr>
-        <w:autoSpaceDE w:val="0"/>
-        <w:autoSpaceDN w:val="0"/>
-        <w:adjustRightInd w:val="0"/>
-        <w:spacing w:line="240" w:lineRule="auto"/>
-        <w:rPr>
-          <w:rFonts w:ascii="Times New Roman" w:eastAsiaTheme="minorHAnsi" w:hAnsi="Times New Roman" w:cs="Times New Roman"/>
-          <w:color w:val="000000"/>
-          <w:sz w:val="24"/>
-          <w:szCs w:val="24"/>
-          <w:lang w:val="fr-CA" w:eastAsia="en-US"/>
-        </w:rPr>
-      </w:pPr>
-    </w:p>
-    <w:p>
-      <w:pPr>
-        <w:autoSpaceDE w:val="0"/>
-        <w:autoSpaceDN w:val="0"/>
-        <w:adjustRightInd w:val="0"/>
-        <w:spacing w:line="240" w:lineRule="auto"/>
-        <w:rPr>
-          <w:rFonts w:ascii="Times New Roman" w:eastAsiaTheme="minorHAnsi" w:hAnsi="Times New Roman" w:cs="Times New Roman"/>
-          <w:color w:val="000000"/>
-          <w:sz w:val="24"/>
-          <w:szCs w:val="24"/>
-          <w:lang w:val="fr-CA" w:eastAsia="en-US"/>
-        </w:rPr>
-      </w:pPr>
-    </w:p>
-    <w:p>
-      <w:pPr>
-        <w:autoSpaceDE w:val="0"/>
-        <w:autoSpaceDN w:val="0"/>
-        <w:adjustRightInd w:val="0"/>
-        <w:spacing w:line="240" w:lineRule="auto"/>
-        <w:rPr>
-          <w:rFonts w:ascii="Times New Roman" w:eastAsiaTheme="minorHAnsi" w:hAnsi="Times New Roman" w:cs="Times New Roman"/>
-          <w:color w:val="000000"/>
-          <w:sz w:val="24"/>
-          <w:szCs w:val="24"/>
-          <w:lang w:val="fr-CA" w:eastAsia="en-US"/>
-        </w:rPr>
-      </w:pPr>
-    </w:p>
-    <w:p>
-      <w:pPr>
-        <w:autoSpaceDE w:val="0"/>
-        <w:autoSpaceDN w:val="0"/>
-        <w:adjustRightInd w:val="0"/>
-        <w:spacing w:line="240" w:lineRule="auto"/>
-        <w:rPr>
-          <w:rFonts w:ascii="Times New Roman" w:eastAsiaTheme="minorHAnsi" w:hAnsi="Times New Roman" w:cs="Times New Roman"/>
-          <w:color w:val="000000"/>
-          <w:sz w:val="24"/>
-          <w:szCs w:val="24"/>
-          <w:lang w:val="fr-CA" w:eastAsia="en-US"/>
-        </w:rPr>
-      </w:pPr>
-    </w:p>
-    <w:p>
-      <w:pPr>
-        <w:pStyle w:val="Titre1"/>
-        <w:rPr>
-          <w:rFonts w:eastAsiaTheme="minorHAnsi"/>
-          <w:lang w:val="fr-CA" w:eastAsia="en-US"/>
-        </w:rPr>
-      </w:pPr>
-      <w:r>
-        <w:rPr>
-          <w:rFonts w:eastAsiaTheme="minorHAnsi"/>
-          <w:lang w:val="fr-CA" w:eastAsia="en-US"/>
-        </w:rPr>
-        <w:t xml:space="preserve">Fonctionnalités </w:t>
-      </w:r>
-    </w:p>
-    <w:p>
-      <w:pPr>
-        <w:pStyle w:val="Titre3"/>
-        <w:rPr>
-          <w:lang w:val="fr-CA" w:eastAsia="en-US"/>
-        </w:rPr>
-      </w:pPr>
-      <w:r>
-        <w:rPr>
-          <w:lang w:val="fr-CA" w:eastAsia="en-US"/>
-        </w:rPr>
-        <w:t>Parfaitement fonctionnelles</w:t>
-      </w:r>
-    </w:p>
-    <w:p>
-      <w:pPr>
-        <w:pStyle w:val="Paragraphedeliste"/>
-        <w:numPr>
-          <w:ilvl w:val="0"/>
-          <w:numId w:val="7"/>
-        </w:numPr>
-        <w:rPr>
-          <w:lang w:val="fr-CA" w:eastAsia="en-US"/>
-        </w:rPr>
-      </w:pPr>
-      <w:r>
-        <w:rPr>
-          <w:lang w:val="fr-CA" w:eastAsia="en-US"/>
-        </w:rPr>
-        <w:t>Création d’usager</w:t>
-      </w:r>
-    </w:p>
-    <w:p>
-      <w:pPr>
-        <w:pStyle w:val="Paragraphedeliste"/>
-        <w:numPr>
-          <w:ilvl w:val="0"/>
-          <w:numId w:val="7"/>
-        </w:numPr>
-        <w:rPr>
-          <w:lang w:val="fr-CA" w:eastAsia="en-US"/>
-        </w:rPr>
-      </w:pPr>
-      <w:r>
-        <w:rPr>
-          <w:lang w:val="fr-CA" w:eastAsia="en-US"/>
-        </w:rPr>
-        <w:t>Connexion d’usagers</w:t>
-      </w:r>
-    </w:p>
-    <w:p>
-      <w:pPr>
-        <w:pStyle w:val="Paragraphedeliste"/>
-        <w:numPr>
-          <w:ilvl w:val="0"/>
-          <w:numId w:val="7"/>
-        </w:numPr>
-        <w:rPr>
-          <w:lang w:val="fr-CA" w:eastAsia="en-US"/>
-        </w:rPr>
-      </w:pPr>
-      <w:r>
-        <w:rPr>
-          <w:lang w:val="fr-CA" w:eastAsia="en-US"/>
-        </w:rPr>
-        <w:t>Créer des différents modules dans une page</w:t>
-      </w:r>
-    </w:p>
-    <w:p>
-      <w:pPr>
-        <w:pStyle w:val="Paragraphedeliste"/>
-        <w:numPr>
-          <w:ilvl w:val="1"/>
-          <w:numId w:val="7"/>
-        </w:numPr>
-        <w:rPr>
-          <w:lang w:val="fr-CA" w:eastAsia="en-US"/>
-        </w:rPr>
-      </w:pPr>
-      <w:r>
-        <w:rPr>
-          <w:lang w:val="fr-CA" w:eastAsia="en-US"/>
-        </w:rPr>
-        <w:t>Note</w:t>
-      </w:r>
-    </w:p>
-    <w:p>
-      <w:pPr>
-        <w:pStyle w:val="Paragraphedeliste"/>
-        <w:numPr>
-          <w:ilvl w:val="1"/>
-          <w:numId w:val="7"/>
-        </w:numPr>
-        <w:rPr>
-          <w:lang w:val="fr-CA" w:eastAsia="en-US"/>
-        </w:rPr>
-      </w:pPr>
-      <w:r>
-        <w:rPr>
-          <w:lang w:val="fr-CA" w:eastAsia="en-US"/>
-        </w:rPr>
-        <w:t>Calendrier</w:t>
-      </w:r>
-    </w:p>
-    <w:p>
-      <w:pPr>
-        <w:pStyle w:val="Paragraphedeliste"/>
-        <w:numPr>
-          <w:ilvl w:val="1"/>
-          <w:numId w:val="7"/>
-        </w:numPr>
-        <w:rPr>
-          <w:lang w:val="fr-CA" w:eastAsia="en-US"/>
-        </w:rPr>
-      </w:pPr>
-      <w:r>
-        <w:rPr>
-          <w:lang w:val="fr-CA" w:eastAsia="en-US"/>
-        </w:rPr>
-        <w:t>Budget</w:t>
-      </w:r>
-    </w:p>
-    <w:p>
-      <w:pPr>
-        <w:pStyle w:val="Paragraphedeliste"/>
-        <w:numPr>
-          <w:ilvl w:val="0"/>
-          <w:numId w:val="7"/>
-        </w:numPr>
-        <w:rPr>
-          <w:lang w:val="fr-CA" w:eastAsia="en-US"/>
-        </w:rPr>
-      </w:pPr>
-      <w:r>
-        <w:rPr>
-          <w:lang w:val="fr-CA" w:eastAsia="en-US"/>
-        </w:rPr>
-        <w:t>Écrire des notes dans module de note et l’enregistrer dans la base de données</w:t>
-      </w:r>
-    </w:p>
-    <w:p>
-      <w:pPr>
-        <w:pStyle w:val="Paragraphedeliste"/>
-        <w:numPr>
-          <w:ilvl w:val="0"/>
-          <w:numId w:val="7"/>
-        </w:numPr>
-        <w:rPr>
-          <w:lang w:val="fr-CA" w:eastAsia="en-US"/>
-        </w:rPr>
-      </w:pPr>
-      <w:r>
-        <w:rPr>
-          <w:lang w:val="fr-CA" w:eastAsia="en-US"/>
-        </w:rPr>
-        <w:t>Créé</w:t>
-      </w:r>
-      <w:r>
-        <w:rPr>
-          <w:lang w:val="fr-CA" w:eastAsia="en-US"/>
-        </w:rPr>
-        <w:t>, Modifier et Supprimer</w:t>
-      </w:r>
-      <w:r>
-        <w:rPr>
-          <w:lang w:val="fr-CA" w:eastAsia="en-US"/>
-        </w:rPr>
-        <w:t xml:space="preserve"> des </w:t>
-      </w:r>
-      <w:r>
-        <w:rPr>
-          <w:lang w:val="fr-CA" w:eastAsia="en-US"/>
-        </w:rPr>
-        <w:t>évènements</w:t>
-      </w:r>
-      <w:r>
-        <w:rPr>
-          <w:lang w:val="fr-CA" w:eastAsia="en-US"/>
-        </w:rPr>
-        <w:t xml:space="preserve"> dans l’horaire</w:t>
-      </w:r>
-      <w:r>
-        <w:rPr>
-          <w:lang w:val="fr-CA" w:eastAsia="en-US"/>
-        </w:rPr>
-        <w:t xml:space="preserve"> </w:t>
-      </w:r>
-      <w:r>
-        <w:rPr>
-          <w:lang w:val="fr-CA" w:eastAsia="en-US"/>
-        </w:rPr>
-        <w:t>et les enregistrer dans la base de données</w:t>
-      </w:r>
-    </w:p>
-    <w:p>
-      <w:pPr>
-        <w:pStyle w:val="Paragraphedeliste"/>
-        <w:numPr>
-          <w:ilvl w:val="0"/>
-          <w:numId w:val="7"/>
-        </w:numPr>
-        <w:rPr>
-          <w:lang w:val="fr-CA" w:eastAsia="en-US"/>
-        </w:rPr>
-      </w:pPr>
-      <w:r>
-        <w:rPr>
-          <w:lang w:val="fr-CA" w:eastAsia="en-US"/>
-        </w:rPr>
-        <w:t>Créé un budget et ajouter des nouvelles données</w:t>
-      </w:r>
-    </w:p>
-    <w:p>
-      <w:pPr>
-        <w:pStyle w:val="Paragraphedeliste"/>
-        <w:numPr>
-          <w:ilvl w:val="0"/>
-          <w:numId w:val="7"/>
-        </w:numPr>
-        <w:rPr>
-          <w:lang w:val="fr-CA" w:eastAsia="en-US"/>
-        </w:rPr>
-      </w:pPr>
-      <w:r>
-        <w:rPr>
-          <w:lang w:val="fr-CA" w:eastAsia="en-US"/>
-        </w:rPr>
-        <w:t>Ajouter de nouvelles pages</w:t>
-      </w:r>
-    </w:p>
-    <w:p>
-      <w:pPr>
-        <w:pStyle w:val="Paragraphedeliste"/>
-        <w:numPr>
-          <w:ilvl w:val="0"/>
-          <w:numId w:val="7"/>
-        </w:numPr>
-        <w:rPr>
-          <w:lang w:val="fr-CA" w:eastAsia="en-US"/>
-        </w:rPr>
-      </w:pPr>
-      <w:r>
-        <w:rPr>
-          <w:lang w:val="fr-CA" w:eastAsia="en-US"/>
-        </w:rPr>
-        <w:t>Suggestion de contacts</w:t>
-      </w:r>
-    </w:p>
-    <w:p>
-      <w:pPr>
-        <w:pStyle w:val="Paragraphedeliste"/>
-        <w:numPr>
-          <w:ilvl w:val="0"/>
-          <w:numId w:val="7"/>
-        </w:numPr>
-        <w:rPr>
-          <w:lang w:val="fr-CA" w:eastAsia="en-US"/>
-        </w:rPr>
-      </w:pPr>
-      <w:r>
-        <w:rPr>
-          <w:lang w:val="fr-CA" w:eastAsia="en-US"/>
-        </w:rPr>
-        <w:t xml:space="preserve">Ajouter un contact en cliquant dessus ceux </w:t>
-      </w:r>
-      <w:r>
-        <w:rPr>
-          <w:lang w:val="fr-CA" w:eastAsia="en-US"/>
-        </w:rPr>
-        <w:t>suggéré</w:t>
-      </w:r>
-    </w:p>
-    <w:p>
-      <w:pPr>
-        <w:pStyle w:val="Titre3"/>
-        <w:rPr>
-          <w:lang w:val="fr-CA" w:eastAsia="en-US"/>
-        </w:rPr>
-      </w:pPr>
-      <w:r>
-        <w:rPr>
-          <w:lang w:val="fr-CA" w:eastAsia="en-US"/>
-        </w:rPr>
-        <w:t>Semi-fonctionnelles</w:t>
-      </w:r>
-    </w:p>
-    <w:p>
-      <w:pPr>
-        <w:pStyle w:val="Paragraphedeliste"/>
-        <w:numPr>
-          <w:ilvl w:val="0"/>
-          <w:numId w:val="7"/>
-        </w:numPr>
-        <w:rPr>
-          <w:lang w:val="fr-CA" w:eastAsia="en-US"/>
-        </w:rPr>
-      </w:pPr>
-      <w:r>
-        <w:rPr>
-          <w:lang w:val="fr-CA" w:eastAsia="en-US"/>
-        </w:rPr>
-        <w:t>Lier les modules aux pages</w:t>
-      </w:r>
-    </w:p>
-    <w:p>
-      <w:pPr>
-        <w:pStyle w:val="Titre3"/>
-        <w:rPr>
-          <w:lang w:val="fr-CA" w:eastAsia="en-US"/>
-        </w:rPr>
-      </w:pPr>
-      <w:r>
-        <w:rPr>
-          <w:lang w:val="fr-CA" w:eastAsia="en-US"/>
-        </w:rPr>
-        <w:t>Non fonctionnelles</w:t>
-      </w:r>
-    </w:p>
-    <w:p>
-      <w:pPr>
-        <w:pStyle w:val="Paragraphedeliste"/>
-        <w:numPr>
-          <w:ilvl w:val="0"/>
-          <w:numId w:val="7"/>
-        </w:numPr>
-        <w:rPr>
-          <w:lang w:val="fr-CA" w:eastAsia="en-US"/>
-        </w:rPr>
-      </w:pPr>
-      <w:r>
-        <w:rPr>
-          <w:lang w:val="fr-CA" w:eastAsia="en-US"/>
-        </w:rPr>
-        <w:t>Recherche avec l’</w:t>
-      </w:r>
-      <w:r>
-        <w:rPr>
-          <w:lang w:val="fr-CA" w:eastAsia="en-US"/>
-        </w:rPr>
-        <w:t>icône</w:t>
-      </w:r>
-      <w:r>
-        <w:rPr>
-          <w:lang w:val="fr-CA" w:eastAsia="en-US"/>
-        </w:rPr>
-        <w:t xml:space="preserve"> de loupe</w:t>
-      </w:r>
-    </w:p>
-    <w:p>
-      <w:pPr>
-        <w:pStyle w:val="Paragraphedeliste"/>
-        <w:numPr>
-          <w:ilvl w:val="0"/>
-          <w:numId w:val="7"/>
-        </w:numPr>
-        <w:rPr>
-          <w:lang w:val="fr-CA" w:eastAsia="en-US"/>
-        </w:rPr>
-      </w:pPr>
-      <w:r>
-        <w:rPr>
-          <w:lang w:val="fr-CA" w:eastAsia="en-US"/>
-        </w:rPr>
-        <w:t xml:space="preserve">Modifier les </w:t>
-      </w:r>
-      <w:r>
-        <w:rPr>
-          <w:lang w:val="fr-CA" w:eastAsia="en-US"/>
-        </w:rPr>
-        <w:t>dimensions</w:t>
-      </w:r>
-      <w:r>
-        <w:rPr>
-          <w:lang w:val="fr-CA" w:eastAsia="en-US"/>
-        </w:rPr>
-        <w:t xml:space="preserve"> modules</w:t>
-      </w:r>
-    </w:p>
-    <w:p>
-      <w:pPr>
-        <w:pStyle w:val="Paragraphedeliste"/>
-        <w:numPr>
-          <w:ilvl w:val="0"/>
-          <w:numId w:val="7"/>
-        </w:numPr>
-        <w:rPr>
-          <w:lang w:val="fr-CA" w:eastAsia="en-US"/>
-        </w:rPr>
-      </w:pPr>
-      <w:r>
-        <w:rPr>
-          <w:lang w:val="fr-CA" w:eastAsia="en-US"/>
-        </w:rPr>
-        <w:t>Retirer</w:t>
-      </w:r>
-      <w:r>
-        <w:rPr>
-          <w:lang w:val="fr-CA" w:eastAsia="en-US"/>
-        </w:rPr>
-        <w:t xml:space="preserve"> les modules</w:t>
-      </w:r>
-    </w:p>
-    <w:p>
-      <w:pPr>
-        <w:pStyle w:val="Paragraphedeliste"/>
-        <w:numPr>
-          <w:ilvl w:val="0"/>
-          <w:numId w:val="7"/>
-        </w:numPr>
-        <w:rPr>
-          <w:lang w:val="fr-CA" w:eastAsia="en-US"/>
-        </w:rPr>
-      </w:pPr>
-      <w:r>
-        <w:rPr>
-          <w:lang w:val="fr-CA" w:eastAsia="en-US"/>
-        </w:rPr>
-        <w:t>Modifier l’ordre des modules dans les pages</w:t>
-      </w:r>
-    </w:p>
-    <w:p>
-      <w:pPr>
-        <w:pStyle w:val="Titre3"/>
-        <w:rPr>
-          <w:lang w:val="fr-CA" w:eastAsia="en-US"/>
-        </w:rPr>
-      </w:pPr>
-      <w:r>
-        <w:rPr>
-          <w:lang w:val="fr-CA" w:eastAsia="en-US"/>
-        </w:rPr>
-        <w:t>Abandonnées</w:t>
-      </w:r>
-    </w:p>
-    <w:p>
-      <w:pPr>
-        <w:pStyle w:val="Paragraphedeliste"/>
-        <w:numPr>
-          <w:ilvl w:val="0"/>
-          <w:numId w:val="7"/>
-        </w:numPr>
-        <w:rPr>
-          <w:lang w:val="fr-CA" w:eastAsia="en-US"/>
-        </w:rPr>
-      </w:pPr>
-      <w:r>
-        <w:rPr>
-          <w:lang w:val="fr-CA" w:eastAsia="en-US"/>
-        </w:rPr>
-        <w:t xml:space="preserve"> Module </w:t>
-      </w:r>
-      <w:r>
-        <w:rPr>
-          <w:lang w:val="fr-CA" w:eastAsia="en-US"/>
-        </w:rPr>
-        <w:t>évènement</w:t>
-      </w:r>
-      <w:r>
-        <w:rPr>
-          <w:lang w:val="fr-CA" w:eastAsia="en-US"/>
-        </w:rPr>
-        <w:t xml:space="preserve"> (intégrer dans calendrier)</w:t>
-      </w:r>
-    </w:p>
-    <w:p>
-      <w:pPr>
-        <w:pStyle w:val="Paragraphedeliste"/>
-        <w:numPr>
-          <w:ilvl w:val="0"/>
-          <w:numId w:val="7"/>
-        </w:numPr>
-        <w:rPr>
-          <w:lang w:val="fr-CA" w:eastAsia="en-US"/>
-        </w:rPr>
-      </w:pPr>
-      <w:r>
-        <w:rPr>
-          <w:lang w:val="fr-CA" w:eastAsia="en-US"/>
-        </w:rPr>
-        <w:t>Thèmes</w:t>
-      </w:r>
-      <w:r>
-        <w:rPr>
-          <w:lang w:val="fr-CA" w:eastAsia="en-US"/>
-        </w:rPr>
-        <w:t xml:space="preserve"> de couleurs pour l’utilisateur</w:t>
-      </w:r>
-    </w:p>
-    <w:p>
-      <w:pPr>
-        <w:rPr>
-          <w:lang w:val="fr-CA" w:eastAsia="en-US"/>
-        </w:rPr>
-      </w:pPr>
-    </w:p>
-    <w:p>
-      <w:pPr>
-        <w:rPr>
-          <w:lang w:val="fr-CA" w:eastAsia="en-US"/>
-        </w:rPr>
-      </w:pPr>
-    </w:p>
-    <w:p>
-      <w:pPr>
-        <w:rPr>
-          <w:lang w:val="fr-CA"/>
-        </w:rPr>
-      </w:pPr>
-    </w:p>
-    <w:p>
-      <w:pPr>
-        <w:rPr>
-          <w:lang w:val="fr-CA"/>
-        </w:rPr>
-      </w:pPr>
-    </w:p>
-    <w:p>
-      <w:pPr>
-        <w:autoSpaceDE w:val="0"/>
-        <w:autoSpaceDN w:val="0"/>
-        <w:adjustRightInd w:val="0"/>
-        <w:spacing w:line="240" w:lineRule="auto"/>
-        <w:rPr>
-          <w:rFonts w:ascii="Times New Roman" w:eastAsiaTheme="minorHAnsi" w:hAnsi="Times New Roman" w:cs="Times New Roman"/>
-          <w:color w:val="000000"/>
-          <w:sz w:val="24"/>
-          <w:szCs w:val="24"/>
-          <w:lang w:val="fr-CA" w:eastAsia="en-US"/>
-        </w:rPr>
-      </w:pPr>
-    </w:p>
-    <w:p>
-      <w:pPr>
-        <w:pStyle w:val="Titre1"/>
-        <w:rPr>
-          <w:rFonts w:eastAsiaTheme="minorHAnsi"/>
-          <w:lang w:val="fr-CA" w:eastAsia="en-US"/>
-        </w:rPr>
-      </w:pPr>
-      <w:r>
-        <w:rPr>
-          <w:rFonts w:eastAsiaTheme="minorHAnsi"/>
-          <w:lang w:val="fr-CA" w:eastAsia="en-US"/>
-        </w:rPr>
-        <w:t xml:space="preserve">Améliorations possibles </w:t>
-      </w:r>
-    </w:p>
-    <w:p>
-      <w:pPr>
-        <w:rPr>
-          <w:sz w:val="16"/>
-          <w:szCs w:val="16"/>
-          <w:lang w:val="fr-CA"/>
-        </w:rPr>
-      </w:pPr>
-      <w:r>
-        <w:rPr>
-          <w:lang w:val="fr-CA"/>
-        </w:rPr>
-        <w:t xml:space="preserve">L’ajout et la création de modules peuvent </w:t>
-      </w:r>
-      <w:r>
-        <w:rPr>
-          <w:lang w:val="fr-CA"/>
-        </w:rPr>
-        <w:t>être plus modulaires</w:t>
-      </w:r>
-      <w:r>
-        <w:rPr>
-          <w:lang w:val="fr-CA"/>
-        </w:rPr>
-        <w:t xml:space="preserve"> pour rendre la tache plus facile puisque c’est un élément important du projet</w:t>
-      </w:r>
-      <w:r>
-        <w:rPr>
-          <w:lang w:val="fr-CA"/>
-        </w:rPr>
-        <w:t xml:space="preserve">. La structure et consistance de la base de données pourrait être </w:t>
-      </w:r>
-      <w:r>
-        <w:rPr>
-          <w:lang w:val="fr-CA"/>
-        </w:rPr>
-        <w:t>renforcée. La</w:t>
-      </w:r>
-      <w:r>
-        <w:rPr>
-          <w:lang w:val="fr-CA"/>
-        </w:rPr>
-        <w:t xml:space="preserve"> </w:t>
-      </w:r>
-      <w:r>
-        <w:rPr>
-          <w:lang w:val="fr-CA"/>
-        </w:rPr>
-        <w:t>consistance</w:t>
-      </w:r>
-      <w:r>
-        <w:rPr>
-          <w:lang w:val="fr-CA"/>
-        </w:rPr>
-        <w:t xml:space="preserve"> dans le code pourrait être mieux dans l’utilisation du </w:t>
-      </w:r>
-      <w:proofErr w:type="spellStart"/>
-      <w:r>
-        <w:rPr>
-          <w:lang w:val="fr-CA"/>
-        </w:rPr>
-        <w:t>css</w:t>
-      </w:r>
-      <w:proofErr w:type="spellEnd"/>
-      <w:r>
-        <w:rPr>
-          <w:lang w:val="fr-CA"/>
-        </w:rPr>
-        <w:t xml:space="preserve"> vs </w:t>
-      </w:r>
-      <w:proofErr w:type="spellStart"/>
-      <w:r>
-        <w:rPr>
-          <w:lang w:val="fr-CA"/>
-        </w:rPr>
-        <w:t>tailwind</w:t>
-      </w:r>
-      <w:proofErr w:type="spellEnd"/>
-      <w:r>
-        <w:rPr>
-          <w:lang w:val="fr-CA"/>
-        </w:rPr>
-        <w:t>,</w:t>
-      </w:r>
-      <w:r>
-        <w:rPr>
-          <w:lang w:val="fr-CA"/>
-        </w:rPr>
-        <w:t xml:space="preserve"> car certains fichiers sont en css et d’autres en tailwind. Même chose pour les components </w:t>
-      </w:r>
-      <w:r>
-        <w:rPr>
-          <w:lang w:val="fr-CA"/>
-        </w:rPr>
-        <w:t>React,</w:t>
-      </w:r>
-      <w:r>
-        <w:rPr>
-          <w:lang w:val="fr-CA"/>
-        </w:rPr>
-        <w:t xml:space="preserve"> certains sont en </w:t>
-      </w:r>
-      <w:r>
-        <w:rPr>
-          <w:lang w:val="fr-CA"/>
-        </w:rPr>
-        <w:t>fonctions</w:t>
-      </w:r>
-      <w:r>
-        <w:rPr>
-          <w:lang w:val="fr-CA"/>
-        </w:rPr>
-        <w:t xml:space="preserve"> et d’autres en </w:t>
-      </w:r>
-      <w:r>
-        <w:rPr>
-          <w:lang w:val="fr-CA"/>
-        </w:rPr>
-        <w:t>classe.</w:t>
-      </w:r>
-      <w:r>
-        <w:rPr>
-          <w:lang w:val="fr-CA"/>
-        </w:rPr>
-        <w:t xml:space="preserve"> C’est normal puisque nous étions en apprentissage de react en </w:t>
-      </w:r>
-      <w:r>
-        <w:rPr>
-          <w:lang w:val="fr-CA"/>
-        </w:rPr>
-        <w:t>même</w:t>
-      </w:r>
-      <w:r>
-        <w:rPr>
-          <w:lang w:val="fr-CA"/>
-        </w:rPr>
-        <w:t xml:space="preserve"> temps </w:t>
-      </w:r>
-      <w:r>
-        <w:rPr>
-          <w:lang w:val="fr-CA"/>
-        </w:rPr>
-        <w:lastRenderedPageBreak/>
-        <w:t xml:space="preserve">de l’avancement du projet, mais </w:t>
-      </w:r>
-      <w:r>
-        <w:rPr>
-          <w:lang w:val="fr-CA"/>
-        </w:rPr>
-        <w:t>un reformatage</w:t>
-      </w:r>
-      <w:r>
-        <w:rPr>
-          <w:lang w:val="fr-CA"/>
-        </w:rPr>
-        <w:t xml:space="preserve"> pourrait régler certaines </w:t>
-      </w:r>
-      <w:r>
-        <w:rPr>
-          <w:lang w:val="fr-CA"/>
-        </w:rPr>
-        <w:t>inconsistances</w:t>
-      </w:r>
-      <w:r>
-        <w:rPr>
-          <w:lang w:val="fr-CA"/>
-        </w:rPr>
-        <w:t xml:space="preserve">. Les exports des </w:t>
-      </w:r>
-      <w:r>
-        <w:rPr>
-          <w:lang w:val="fr-CA"/>
-        </w:rPr>
-        <w:t>components</w:t>
-      </w:r>
-      <w:r>
-        <w:rPr>
-          <w:lang w:val="fr-CA"/>
-        </w:rPr>
-        <w:t xml:space="preserve"> sont </w:t>
-      </w:r>
-      <w:r>
-        <w:rPr>
-          <w:lang w:val="fr-CA"/>
-        </w:rPr>
-        <w:t>suggérés</w:t>
-      </w:r>
-      <w:r>
-        <w:rPr>
-          <w:lang w:val="fr-CA"/>
-        </w:rPr>
-        <w:t xml:space="preserve"> d’</w:t>
-      </w:r>
-      <w:r>
-        <w:rPr>
-          <w:lang w:val="fr-CA"/>
-        </w:rPr>
-        <w:t>être</w:t>
-      </w:r>
-      <w:r>
-        <w:rPr>
-          <w:lang w:val="fr-CA"/>
-        </w:rPr>
-        <w:t xml:space="preserve"> en même temps que leurs déclarations au lieu d’un export default</w:t>
-      </w:r>
-      <w:r>
-        <w:rPr>
-          <w:lang w:val="fr-CA"/>
-        </w:rPr>
-        <w:t xml:space="preserve"> « string</w:t>
-      </w:r>
-      <w:r>
-        <w:rPr>
-          <w:lang w:val="fr-CA"/>
-        </w:rPr>
-        <w:t xml:space="preserve"> du nom qu’on lui donne </w:t>
-      </w:r>
-      <w:r>
-        <w:rPr>
-          <w:lang w:val="fr-CA"/>
-        </w:rPr>
-        <w:t>». Ex</w:t>
-      </w:r>
-      <w:r>
-        <w:rPr>
-          <w:lang w:val="fr-CA"/>
-        </w:rPr>
-        <w:t xml:space="preserve"> : export default </w:t>
-      </w:r>
-      <w:proofErr w:type="spellStart"/>
-      <w:r>
-        <w:rPr>
-          <w:lang w:val="fr-CA"/>
-        </w:rPr>
-        <w:t>function</w:t>
-      </w:r>
-      <w:proofErr w:type="spellEnd"/>
-      <w:r>
-        <w:rPr>
-          <w:lang w:val="fr-CA"/>
-        </w:rPr>
-        <w:t xml:space="preserve"> Page(){. </w:t>
-      </w:r>
-      <w:r>
-        <w:rPr>
-          <w:lang w:val="fr-CA"/>
-        </w:rPr>
-        <w:t>Ça</w:t>
-      </w:r>
-      <w:r>
-        <w:rPr>
-          <w:lang w:val="fr-CA"/>
-        </w:rPr>
-        <w:t xml:space="preserve"> l’</w:t>
-      </w:r>
-      <w:r>
-        <w:rPr>
-          <w:lang w:val="fr-CA"/>
-        </w:rPr>
-        <w:t>éviterait</w:t>
-      </w:r>
-      <w:r>
-        <w:rPr>
-          <w:lang w:val="fr-CA"/>
-        </w:rPr>
-        <w:t xml:space="preserve"> les erreurs de tapage manuel du nom </w:t>
-      </w:r>
-      <w:proofErr w:type="spellStart"/>
-      <w:r>
-        <w:rPr>
-          <w:lang w:val="fr-CA"/>
-        </w:rPr>
-        <w:t>a</w:t>
-      </w:r>
-      <w:proofErr w:type="spellEnd"/>
-      <w:r>
-        <w:rPr>
-          <w:lang w:val="fr-CA"/>
-        </w:rPr>
-        <w:t xml:space="preserve"> </w:t>
-      </w:r>
-      <w:r>
-        <w:rPr>
-          <w:lang w:val="fr-CA"/>
-        </w:rPr>
-        <w:t>exporter. Mieux séparer l’algorithme de la structure de graph.</w:t>
-      </w:r>
-    </w:p>
-    <w:p>
-      <w:pPr>
-        <w:rPr>
-          <w:lang w:val="fr-CA"/>
-        </w:rPr>
-      </w:pPr>
-    </w:p>
-    <w:p>
-      <w:pPr>
-        <w:autoSpaceDE w:val="0"/>
-        <w:autoSpaceDN w:val="0"/>
-        <w:adjustRightInd w:val="0"/>
-        <w:spacing w:line="240" w:lineRule="auto"/>
-        <w:rPr>
           <w:rFonts w:ascii="Calibri" w:eastAsiaTheme="minorHAnsi" w:hAnsi="Calibri" w:cs="Calibri"/>
           <w:color w:val="000000"/>
           <w:sz w:val="24"/>
@@ -1672,7 +1667,7 @@
     </w:p>
     <w:p>
       <w:pPr>
-        <w:pStyle w:val="Titre1"/>
+        <w:pStyle w:val="Heading1"/>
         <w:rPr>
           <w:rFonts w:eastAsiaTheme="minorHAnsi"/>
           <w:lang w:val="fr-CA" w:eastAsia="en-US"/>
@@ -1683,12 +1678,13 @@
           <w:rFonts w:eastAsiaTheme="minorHAnsi"/>
           <w:lang w:val="fr-CA" w:eastAsia="en-US"/>
         </w:rPr>
+        <w:lastRenderedPageBreak/>
         <w:t xml:space="preserve">Auto-évaluation individuelle </w:t>
       </w:r>
     </w:p>
     <w:p>
       <w:pPr>
-        <w:pStyle w:val="Titre2"/>
+        <w:pStyle w:val="Heading2"/>
         <w:rPr>
           <w:lang w:val="fr-CA"/>
         </w:rPr>
@@ -1702,20 +1698,14 @@
     </w:p>
     <w:p>
       <w:pPr>
-        <w:pStyle w:val="Paragraphedeliste"/>
+        <w:pStyle w:val="ListParagraph"/>
         <w:numPr>
           <w:ilvl w:val="0"/>
           <w:numId w:val="11"/>
         </w:numPr>
       </w:pPr>
       <w:r>
-        <w:t xml:space="preserve">Je crois que notre projet reflète bien notre formation dans son ensemble car il </w:t>
-      </w:r>
-      <w:r>
-        <w:t>i</w:t>
-      </w:r>
-      <w:r>
-        <w:t xml:space="preserve">ncorpore presque </w:t>
+        <w:t xml:space="preserve">Je crois que notre projet reflète bien notre formation dans son ensemble car il incorpore presque </w:t>
       </w:r>
       <w:proofErr w:type="spellStart"/>
       <w:r>
@@ -1740,12 +1730,12 @@
     </w:p>
     <w:p>
       <w:pPr>
-        <w:pStyle w:val="Paragraphedeliste"/>
-      </w:pPr>
-    </w:p>
-    <w:p>
-      <w:pPr>
-        <w:pStyle w:val="Paragraphedeliste"/>
+        <w:pStyle w:val="ListParagraph"/>
+      </w:pPr>
+    </w:p>
+    <w:p>
+      <w:pPr>
+        <w:pStyle w:val="ListParagraph"/>
         <w:numPr>
           <w:ilvl w:val="0"/>
           <w:numId w:val="11"/>
@@ -1766,6 +1756,7 @@
       <w:r>
         <w:t xml:space="preserve"> le </w:t>
       </w:r>
+      <w:proofErr w:type="gramStart"/>
       <w:r>
         <w:t>DEC</w:t>
       </w:r>
@@ -1773,90 +1764,251 @@
         <w:t xml:space="preserve"> </w:t>
       </w:r>
       <w:r>
-        <w:t>, mais je trouve que nous avons vu énormément de choses et concepts surtout dans le cadre de l’intensif condensé en 1 ans et demi. C’est beau de penser au nombre de choses que nous avons et somme capable d’accomplir maintenant à la fin de notre formation.</w:t>
+        <w:t>,</w:t>
+      </w:r>
+      <w:proofErr w:type="gramEnd"/>
+      <w:r>
+        <w:t xml:space="preserve"> mais je trouve que nous avons vu énormément de choses et concepts surtout dans le cadre de l’intensif condensé en 1 ans et demi. C’est beau de penser au nombre de choses que nous avons et somme capable d’accomplir maintenant à la fin de notre formation.</w:t>
       </w:r>
     </w:p>
     <w:p/>
     <w:p>
       <w:pPr>
-        <w:ind w:firstLine="360"/>
-        <w:rPr>
-          <w:lang w:val="fr-CA"/>
-        </w:rPr>
-      </w:pPr>
-      <w:r>
-        <w:rPr>
-          <w:lang w:val="fr-CA"/>
-        </w:rPr>
-        <w:t xml:space="preserve">3) </w:t>
-      </w:r>
-      <w:r>
-        <w:rPr>
-          <w:lang w:val="fr-CA"/>
-        </w:rPr>
-        <w:t>Je me donnerais une</w:t>
-      </w:r>
-      <w:r>
-        <w:rPr>
-          <w:lang w:val="fr-CA"/>
-        </w:rPr>
-        <w:t xml:space="preserve"> note autour de 80%.</w:t>
-      </w:r>
-    </w:p>
-    <w:p>
-      <w:pPr>
-        <w:pStyle w:val="Titre2"/>
-        <w:rPr>
-          <w:lang w:val="fr-CA"/>
-        </w:rPr>
-      </w:pPr>
+        <w:pStyle w:val="ListParagraph"/>
+        <w:numPr>
+          <w:ilvl w:val="0"/>
+          <w:numId w:val="11"/>
+        </w:numPr>
+        <w:rPr>
+          <w:lang w:val="fr-CA"/>
+        </w:rPr>
+      </w:pPr>
+      <w:r>
+        <w:rPr>
+          <w:lang w:val="fr-CA"/>
+        </w:rPr>
+        <w:t>Je me donnerais une note autour de 80%.</w:t>
+      </w:r>
+    </w:p>
+    <w:p>
+      <w:pPr>
+        <w:rPr>
+          <w:lang w:val="fr-CA"/>
+        </w:rPr>
+      </w:pPr>
+    </w:p>
+    <w:p>
+      <w:pPr>
+        <w:pStyle w:val="ListParagraph"/>
+        <w:rPr>
+          <w:lang w:val="fr-CA"/>
+        </w:rPr>
+      </w:pPr>
+    </w:p>
+    <w:p>
+      <w:pPr>
+        <w:pStyle w:val="Heading2"/>
+        <w:rPr>
+          <w:lang w:val="fr-CA"/>
+        </w:rPr>
+      </w:pPr>
+      <w:r>
+        <w:rPr>
+          <w:lang w:val="fr-CA"/>
+        </w:rPr>
+        <w:t>Finnegan Simpson</w:t>
+      </w:r>
+    </w:p>
+    <w:p>
+      <w:pPr>
+        <w:rPr>
+          <w:lang w:val="fr-CA"/>
+        </w:rPr>
+      </w:pPr>
+      <w:r>
+        <w:rPr>
+          <w:lang w:val="fr-CA"/>
+        </w:rPr>
+        <w:t xml:space="preserve">Je suis pas mal fière de ce que nous avons pu accomplir durant la cette session comme projet synthèse. Personnellement </w:t>
+      </w:r>
+      <w:r>
+        <w:rPr>
+          <w:lang w:val="fr-CA"/>
+        </w:rPr>
+        <w:t xml:space="preserve">je trouve que ce projet représente bien les notions apprises durant mon parcours, par exemple : rendre le code modulaire et réutilisable, la recherche, prioriser le </w:t>
+      </w:r>
+      <w:r>
+        <w:rPr>
+          <w:lang w:val="fr-CA"/>
+        </w:rPr>
+        <w:t xml:space="preserve">bon </w:t>
+      </w:r>
+      <w:r>
+        <w:rPr>
+          <w:lang w:val="fr-CA"/>
+        </w:rPr>
+        <w:t>fonctionnement</w:t>
+      </w:r>
+      <w:r>
+        <w:rPr>
+          <w:lang w:val="fr-CA"/>
+        </w:rPr>
+        <w:t xml:space="preserve"> de l’application avant de se fixer sur le visuel des choses, la gestion de base de données, utiliser des librairies, pousser ses notions </w:t>
+      </w:r>
+      <w:r>
+        <w:rPr>
+          <w:lang w:val="fr-CA"/>
+        </w:rPr>
+        <w:t xml:space="preserve">de </w:t>
+      </w:r>
+      <w:r>
+        <w:rPr>
+          <w:lang w:val="fr-CA"/>
+        </w:rPr>
+        <w:t>frontend</w:t>
+      </w:r>
+      <w:r>
+        <w:rPr>
+          <w:lang w:val="fr-CA"/>
+        </w:rPr>
+        <w:t xml:space="preserve"> avec react, </w:t>
+      </w:r>
       <w:proofErr w:type="spellStart"/>
       <w:r>
         <w:rPr>
           <w:lang w:val="fr-CA"/>
         </w:rPr>
-        <w:t>Finnegan</w:t>
+        <w:t>tailwinds</w:t>
       </w:r>
       <w:proofErr w:type="spellEnd"/>
       <w:r>
         <w:rPr>
           <w:lang w:val="fr-CA"/>
         </w:rPr>
-        <w:t xml:space="preserve"> Simpson</w:t>
-      </w:r>
-    </w:p>
-    <w:p>
-      <w:pPr>
-        <w:rPr>
-          <w:lang w:val="fr-CA"/>
-        </w:rPr>
-      </w:pPr>
-    </w:p>
-    <w:p>
-      <w:pPr>
-        <w:rPr>
-          <w:lang w:val="fr-CA"/>
-        </w:rPr>
-      </w:pPr>
-    </w:p>
-    <w:p>
-      <w:pPr>
-        <w:autoSpaceDE w:val="0"/>
-        <w:autoSpaceDN w:val="0"/>
-        <w:adjustRightInd w:val="0"/>
-        <w:spacing w:line="240" w:lineRule="auto"/>
-        <w:rPr>
-          <w:rFonts w:ascii="Calibri" w:eastAsiaTheme="minorHAnsi" w:hAnsi="Calibri" w:cs="Calibri"/>
-          <w:color w:val="000000"/>
-          <w:sz w:val="24"/>
-          <w:szCs w:val="24"/>
-          <w:lang w:val="fr-CA" w:eastAsia="en-US"/>
-        </w:rPr>
-      </w:pPr>
-    </w:p>
-    <w:p>
-      <w:pPr>
-        <w:pStyle w:val="Titre1"/>
+        <w:t xml:space="preserve"> </w:t>
+      </w:r>
+      <w:proofErr w:type="spellStart"/>
+      <w:r>
+        <w:rPr>
+          <w:lang w:val="fr-CA"/>
+        </w:rPr>
+        <w:t>css</w:t>
+      </w:r>
+      <w:proofErr w:type="spellEnd"/>
+      <w:r>
+        <w:rPr>
+          <w:lang w:val="fr-CA"/>
+        </w:rPr>
+        <w:t xml:space="preserve"> et </w:t>
+      </w:r>
+      <w:r>
+        <w:rPr>
+          <w:lang w:val="fr-CA"/>
+        </w:rPr>
+        <w:t xml:space="preserve">sur le </w:t>
+      </w:r>
+      <w:r>
+        <w:rPr>
+          <w:lang w:val="fr-CA"/>
+        </w:rPr>
+        <w:t>backend</w:t>
+      </w:r>
+      <w:r>
+        <w:rPr>
+          <w:lang w:val="fr-CA"/>
+        </w:rPr>
+        <w:t xml:space="preserve"> que nous n’avions pas vue en profondeurs durant les cours de web etc…</w:t>
+      </w:r>
+    </w:p>
+    <w:p>
+      <w:pPr>
+        <w:rPr>
+          <w:lang w:val="fr-CA"/>
+        </w:rPr>
+      </w:pPr>
+      <w:r>
+        <w:rPr>
+          <w:lang w:val="fr-CA"/>
+        </w:rPr>
+        <w:t xml:space="preserve">J’ai </w:t>
+      </w:r>
+      <w:r>
+        <w:rPr>
+          <w:lang w:val="fr-CA"/>
+        </w:rPr>
+        <w:t>commencé</w:t>
+      </w:r>
+      <w:r>
+        <w:rPr>
+          <w:lang w:val="fr-CA"/>
+        </w:rPr>
+        <w:t xml:space="preserve"> le DEC avec seulement une petite bas</w:t>
+      </w:r>
+      <w:r>
+        <w:rPr>
+          <w:lang w:val="fr-CA"/>
+        </w:rPr>
+        <w:t xml:space="preserve">e </w:t>
+      </w:r>
+      <w:r>
+        <w:rPr>
+          <w:lang w:val="fr-CA"/>
+        </w:rPr>
+        <w:t>en html et une passion pour l’art, les jeux vidéo et d’apprendre ce qui se trouve derrièr</w:t>
+      </w:r>
+      <w:r>
+        <w:rPr>
+          <w:lang w:val="fr-CA"/>
+        </w:rPr>
+        <w:t>e ceux-ci,</w:t>
+      </w:r>
+      <w:r>
+        <w:rPr>
+          <w:lang w:val="fr-CA"/>
+        </w:rPr>
+        <w:t xml:space="preserve"> ouvert et prêt à </w:t>
+      </w:r>
+      <w:r>
+        <w:rPr>
+          <w:lang w:val="fr-CA"/>
+        </w:rPr>
+        <w:t>assimiler une</w:t>
+      </w:r>
+      <w:r>
+        <w:rPr>
+          <w:lang w:val="fr-CA"/>
+        </w:rPr>
+        <w:t xml:space="preserve"> multitude d’information et peut-être trouver ma voie future dans ce domaine. </w:t>
+      </w:r>
+      <w:r>
+        <w:rPr>
+          <w:lang w:val="fr-CA"/>
+        </w:rPr>
+        <w:t>PlanMe bien que moins visuellement « flashy » que j’avais comme vision au début de la session, je pense dépasse toutes attentes que je pouvais avoir en première session.</w:t>
+      </w:r>
+    </w:p>
+    <w:p>
+      <w:pPr>
+        <w:rPr>
+          <w:lang w:val="fr-CA"/>
+        </w:rPr>
+      </w:pPr>
+      <w:r>
+        <w:rPr>
+          <w:lang w:val="fr-CA"/>
+        </w:rPr>
+        <w:t>Personnellement, je nous attribuerais une note de 92</w:t>
+      </w:r>
+      <w:r>
+        <w:rPr>
+          <w:lang w:val="fr-CA"/>
+        </w:rPr>
+        <w:t>%.</w:t>
+      </w:r>
+    </w:p>
+    <w:p>
+      <w:pPr>
+        <w:pStyle w:val="Heading1"/>
         <w:rPr>
           <w:rFonts w:eastAsiaTheme="minorHAnsi"/>
           <w:lang w:val="fr-CA" w:eastAsia="en-US"/>
@@ -1872,10 +2024,17 @@
     </w:p>
     <w:p>
       <w:pPr>
-        <w:rPr>
-          <w:lang w:val="fr-CA"/>
-        </w:rPr>
-      </w:pPr>
+        <w:pStyle w:val="Heading2"/>
+        <w:rPr>
+          <w:lang w:val="fr-CA"/>
+        </w:rPr>
+      </w:pPr>
+      <w:r>
+        <w:rPr>
+          <w:lang w:val="fr-CA"/>
+        </w:rPr>
+        <w:t>Jessika Longtin</w:t>
+      </w:r>
     </w:p>
     <w:p>
       <w:r>
@@ -1906,7 +2065,44 @@
         <w:t xml:space="preserve">surtout Jessika) </w:t>
       </w:r>
       <w:r>
-        <w:t>mais on a quand même réussi à trouver des moyens que cela soit équitable. (Jessika)Je considère que nous avons bien travailler et abouti à un livrable intéressant malgré que nous n’ayons pas pu tout compléter comme la planification initiale. Est-ce qu’on aurait pu faire plus ? comme tout les équipe c’est certain mais je crois que nous avons bien cibler les éléments importants tout de même.</w:t>
+        <w:t xml:space="preserve">mais on a quand même réussi à trouver des moyens que cela soit équitable. (Jessika)Je considère que nous avons bien travailler et abouti à un livrable intéressant </w:t>
+      </w:r>
+      <w:proofErr w:type="gramStart"/>
+      <w:r>
+        <w:t>malgré</w:t>
+      </w:r>
+      <w:proofErr w:type="gramEnd"/>
+      <w:r>
+        <w:t xml:space="preserve"> que nous n’ayons pas pu tout compléter comme la planification initiale. Est-ce qu’on aurait pu faire plus ? comme tout les équipe c’est certain mais je crois que nous avons bien cibler les éléments importants tout de même.</w:t>
+      </w:r>
+    </w:p>
+    <w:p>
+      <w:pPr>
+        <w:pStyle w:val="Heading2"/>
+        <w:rPr>
+          <w:lang w:val="fr-CA"/>
+        </w:rPr>
+      </w:pPr>
+      <w:r>
+        <w:rPr>
+          <w:lang w:val="fr-CA"/>
+        </w:rPr>
+        <w:lastRenderedPageBreak/>
+        <w:t>Finnegan Simpson</w:t>
+      </w:r>
+    </w:p>
+    <w:p>
+      <w:r>
+        <w:t xml:space="preserve">Personnellement je trouve que chaque membre de l’équipe s’est bien donné au travail pour construire notre web planner, qui est un projet de très grande taille. Je trouve que nous avons décidé de ne pas diviser les taches de façon un plus frontend l’autre backend, en but d’avoir </w:t>
+      </w:r>
+      <w:r>
+        <w:t>les notions</w:t>
+      </w:r>
+      <w:r>
+        <w:t xml:space="preserve"> plus full-stack, ce qui a pu ralentir la productivité en début de session</w:t>
+      </w:r>
+      <w:r>
+        <w:t xml:space="preserve">, mais nous permet d’avoir une plus grande compréhension de tous les aspects du projet. De-même que de prendre plus d’avantage les professeurs à notre disposition pour les difficultés rencontrées lors du développement de l’application. Je suis tout de même très fière de ce que nous avons accompli en équipe avec Jessika et moi-même. </w:t>
       </w:r>
     </w:p>
     <w:sectPr>
@@ -2854,6 +3050,7 @@
     <w:lsdException w:name="HTML Sample" w:semiHidden="1" w:unhideWhenUsed="1"/>
     <w:lsdException w:name="HTML Typewriter" w:semiHidden="1" w:unhideWhenUsed="1"/>
     <w:lsdException w:name="HTML Variable" w:semiHidden="1" w:unhideWhenUsed="1"/>
+    <w:lsdException w:name="Normal Table" w:semiHidden="1" w:unhideWhenUsed="1"/>
     <w:lsdException w:name="annotation subject" w:semiHidden="1" w:unhideWhenUsed="1"/>
     <w:lsdException w:name="No List" w:semiHidden="1" w:unhideWhenUsed="1"/>
     <w:lsdException w:name="Outline List 1" w:semiHidden="1" w:unhideWhenUsed="1"/>
@@ -2900,8 +3097,10 @@
     <w:lsdException w:name="Table Subtle 2" w:semiHidden="1" w:unhideWhenUsed="1"/>
     <w:lsdException w:name="Table Web 1" w:semiHidden="1" w:unhideWhenUsed="1"/>
     <w:lsdException w:name="Table Web 2" w:semiHidden="1" w:unhideWhenUsed="1"/>
+    <w:lsdException w:name="Table Web 3" w:semiHidden="1" w:unhideWhenUsed="1"/>
     <w:lsdException w:name="Balloon Text" w:semiHidden="1" w:unhideWhenUsed="1"/>
     <w:lsdException w:name="Table Grid" w:uiPriority="39"/>
+    <w:lsdException w:name="Table Theme" w:semiHidden="1" w:unhideWhenUsed="1"/>
     <w:lsdException w:name="Placeholder Text" w:semiHidden="1"/>
     <w:lsdException w:name="No Spacing" w:uiPriority="1" w:qFormat="1"/>
     <w:lsdException w:name="Light Shading" w:uiPriority="60"/>
@@ -3135,11 +3334,11 @@
       <w:lang w:val="fr" w:eastAsia="fr-CA"/>
     </w:rPr>
   </w:style>
-  <w:style w:type="paragraph" w:styleId="Titre1">
+  <w:style w:type="paragraph" w:styleId="Heading1">
     <w:name w:val="heading 1"/>
     <w:basedOn w:val="Normal"/>
     <w:next w:val="Normal"/>
-    <w:link w:val="Titre1Car"/>
+    <w:link w:val="Heading1Char"/>
     <w:uiPriority w:val="9"/>
     <w:qFormat/>
     <w:rsid w:val="00507C5C"/>
@@ -3156,11 +3355,11 @@
       <w:szCs w:val="32"/>
     </w:rPr>
   </w:style>
-  <w:style w:type="paragraph" w:styleId="Titre2">
+  <w:style w:type="paragraph" w:styleId="Heading2">
     <w:name w:val="heading 2"/>
     <w:basedOn w:val="Normal"/>
     <w:next w:val="Normal"/>
-    <w:link w:val="Titre2Car"/>
+    <w:link w:val="Heading2Char"/>
     <w:uiPriority w:val="9"/>
     <w:unhideWhenUsed/>
     <w:qFormat/>
@@ -3178,11 +3377,11 @@
       <w:szCs w:val="26"/>
     </w:rPr>
   </w:style>
-  <w:style w:type="paragraph" w:styleId="Titre3">
+  <w:style w:type="paragraph" w:styleId="Heading3">
     <w:name w:val="heading 3"/>
     <w:basedOn w:val="Normal"/>
     <w:next w:val="Normal"/>
-    <w:link w:val="Titre3Car"/>
+    <w:link w:val="Heading3Char"/>
     <w:uiPriority w:val="9"/>
     <w:unhideWhenUsed/>
     <w:qFormat/>
@@ -3200,13 +3399,12 @@
       <w:szCs w:val="24"/>
     </w:rPr>
   </w:style>
-  <w:style w:type="character" w:default="1" w:styleId="Policepardfaut">
+  <w:style w:type="character" w:default="1" w:styleId="DefaultParagraphFont">
     <w:name w:val="Default Paragraph Font"/>
     <w:uiPriority w:val="1"/>
-    <w:semiHidden/>
     <w:unhideWhenUsed/>
   </w:style>
-  <w:style w:type="table" w:default="1" w:styleId="TableauNormal">
+  <w:style w:type="table" w:default="1" w:styleId="TableNormal">
     <w:name w:val="Normal Table"/>
     <w:uiPriority w:val="99"/>
     <w:semiHidden/>
@@ -3221,7 +3419,7 @@
       </w:tblCellMar>
     </w:tblPr>
   </w:style>
-  <w:style w:type="numbering" w:default="1" w:styleId="Aucuneliste">
+  <w:style w:type="numbering" w:default="1" w:styleId="NoList">
     <w:name w:val="No List"/>
     <w:uiPriority w:val="99"/>
     <w:semiHidden/>
@@ -3243,11 +3441,11 @@
       <w:szCs w:val="24"/>
     </w:rPr>
   </w:style>
-  <w:style w:type="paragraph" w:styleId="Sous-titre">
+  <w:style w:type="paragraph" w:styleId="Subtitle">
     <w:name w:val="Subtitle"/>
     <w:basedOn w:val="Normal"/>
     <w:next w:val="Normal"/>
-    <w:link w:val="Sous-titreCar"/>
+    <w:link w:val="SubtitleChar"/>
     <w:uiPriority w:val="11"/>
     <w:qFormat/>
     <w:rsid w:val="00507C5C"/>
@@ -3263,10 +3461,10 @@
       <w:spacing w:val="15"/>
     </w:rPr>
   </w:style>
-  <w:style w:type="character" w:customStyle="1" w:styleId="Sous-titreCar">
-    <w:name w:val="Sous-titre Car"/>
-    <w:basedOn w:val="Policepardfaut"/>
-    <w:link w:val="Sous-titre"/>
+  <w:style w:type="character" w:customStyle="1" w:styleId="SubtitleChar">
+    <w:name w:val="Subtitle Char"/>
+    <w:basedOn w:val="DefaultParagraphFont"/>
+    <w:link w:val="Subtitle"/>
     <w:uiPriority w:val="11"/>
     <w:rsid w:val="00507C5C"/>
     <w:rPr>
@@ -3276,9 +3474,9 @@
       <w:lang w:val="fr" w:eastAsia="fr-CA"/>
     </w:rPr>
   </w:style>
-  <w:style w:type="character" w:styleId="Lienhypertexte">
+  <w:style w:type="character" w:styleId="Hyperlink">
     <w:name w:val="Hyperlink"/>
-    <w:basedOn w:val="Policepardfaut"/>
+    <w:basedOn w:val="DefaultParagraphFont"/>
     <w:uiPriority w:val="99"/>
     <w:unhideWhenUsed/>
     <w:rsid w:val="00507C5C"/>
@@ -3287,9 +3485,9 @@
       <w:u w:val="single"/>
     </w:rPr>
   </w:style>
-  <w:style w:type="character" w:styleId="Mentionnonrsolue">
+  <w:style w:type="character" w:styleId="UnresolvedMention">
     <w:name w:val="Unresolved Mention"/>
-    <w:basedOn w:val="Policepardfaut"/>
+    <w:basedOn w:val="DefaultParagraphFont"/>
     <w:uiPriority w:val="99"/>
     <w:semiHidden/>
     <w:unhideWhenUsed/>
@@ -3299,10 +3497,10 @@
       <w:shd w:val="clear" w:color="auto" w:fill="E1DFDD"/>
     </w:rPr>
   </w:style>
-  <w:style w:type="character" w:customStyle="1" w:styleId="Titre2Car">
-    <w:name w:val="Titre 2 Car"/>
-    <w:basedOn w:val="Policepardfaut"/>
-    <w:link w:val="Titre2"/>
+  <w:style w:type="character" w:customStyle="1" w:styleId="Heading2Char">
+    <w:name w:val="Heading 2 Char"/>
+    <w:basedOn w:val="DefaultParagraphFont"/>
+    <w:link w:val="Heading2"/>
     <w:uiPriority w:val="9"/>
     <w:rsid w:val="00507C5C"/>
     <w:rPr>
@@ -3313,10 +3511,10 @@
       <w:lang w:val="fr" w:eastAsia="fr-CA"/>
     </w:rPr>
   </w:style>
-  <w:style w:type="paragraph" w:styleId="Textedebulles">
+  <w:style w:type="paragraph" w:styleId="BalloonText">
     <w:name w:val="Balloon Text"/>
     <w:basedOn w:val="Normal"/>
-    <w:link w:val="TextedebullesCar"/>
+    <w:link w:val="BalloonTextChar"/>
     <w:uiPriority w:val="99"/>
     <w:semiHidden/>
     <w:unhideWhenUsed/>
@@ -3330,10 +3528,10 @@
       <w:szCs w:val="18"/>
     </w:rPr>
   </w:style>
-  <w:style w:type="character" w:customStyle="1" w:styleId="TextedebullesCar">
-    <w:name w:val="Texte de bulles Car"/>
-    <w:basedOn w:val="Policepardfaut"/>
-    <w:link w:val="Textedebulles"/>
+  <w:style w:type="character" w:customStyle="1" w:styleId="BalloonTextChar">
+    <w:name w:val="Balloon Text Char"/>
+    <w:basedOn w:val="DefaultParagraphFont"/>
+    <w:link w:val="BalloonText"/>
     <w:uiPriority w:val="99"/>
     <w:semiHidden/>
     <w:rsid w:val="00507C5C"/>
@@ -3344,10 +3542,10 @@
       <w:lang w:val="fr" w:eastAsia="fr-CA"/>
     </w:rPr>
   </w:style>
-  <w:style w:type="character" w:customStyle="1" w:styleId="Titre1Car">
-    <w:name w:val="Titre 1 Car"/>
-    <w:basedOn w:val="Policepardfaut"/>
-    <w:link w:val="Titre1"/>
+  <w:style w:type="character" w:customStyle="1" w:styleId="Heading1Char">
+    <w:name w:val="Heading 1 Char"/>
+    <w:basedOn w:val="DefaultParagraphFont"/>
+    <w:link w:val="Heading1"/>
     <w:uiPriority w:val="9"/>
     <w:rsid w:val="00507C5C"/>
     <w:rPr>
@@ -3358,10 +3556,10 @@
       <w:lang w:val="fr" w:eastAsia="fr-CA"/>
     </w:rPr>
   </w:style>
-  <w:style w:type="character" w:customStyle="1" w:styleId="Titre3Car">
-    <w:name w:val="Titre 3 Car"/>
-    <w:basedOn w:val="Policepardfaut"/>
-    <w:link w:val="Titre3"/>
+  <w:style w:type="character" w:customStyle="1" w:styleId="Heading3Char">
+    <w:name w:val="Heading 3 Char"/>
+    <w:basedOn w:val="DefaultParagraphFont"/>
+    <w:link w:val="Heading3"/>
     <w:uiPriority w:val="9"/>
     <w:rsid w:val="00507C5C"/>
     <w:rPr>
@@ -3372,7 +3570,7 @@
       <w:lang w:val="fr" w:eastAsia="fr-CA"/>
     </w:rPr>
   </w:style>
-  <w:style w:type="paragraph" w:styleId="Paragraphedeliste">
+  <w:style w:type="paragraph" w:styleId="ListParagraph">
     <w:name w:val="List Paragraph"/>
     <w:basedOn w:val="Normal"/>
     <w:uiPriority w:val="34"/>

</xml_diff>